<commit_message>
updated action log document
</commit_message>
<xml_diff>
--- a/docs/haladasi_naplo.docx
+++ b/docs/haladasi_naplo.docx
@@ -4,7 +4,7 @@
   <w:body>
     <w:p>
       <w:pPr>
-        <w:pStyle w:val="Cm"/>
+        <w:pStyle w:val="Title"/>
         <w:rPr>
           <w:lang w:val="hu-HU"/>
         </w:rPr>
@@ -64,30 +64,8 @@
         <w:rPr>
           <w:lang w:val="hu-HU"/>
         </w:rPr>
-        <w:t xml:space="preserve">Létrehoztam a </w:t>
-      </w:r>
-      <w:proofErr w:type="spellStart"/>
-      <w:r>
-        <w:rPr>
-          <w:lang w:val="hu-HU"/>
-        </w:rPr>
-        <w:t>github</w:t>
-      </w:r>
-      <w:proofErr w:type="spellEnd"/>
-      <w:r>
-        <w:rPr>
-          <w:lang w:val="hu-HU"/>
-        </w:rPr>
-        <w:t xml:space="preserve"> </w:t>
-      </w:r>
-      <w:proofErr w:type="spellStart"/>
-      <w:r>
-        <w:rPr>
-          <w:lang w:val="hu-HU"/>
-        </w:rPr>
-        <w:t>repot</w:t>
-      </w:r>
-      <w:proofErr w:type="spellEnd"/>
+        <w:t>Létrehoztam a github repot</w:t>
+      </w:r>
     </w:p>
     <w:p>
       <w:pPr>
@@ -99,35 +77,51 @@
         <w:rPr>
           <w:lang w:val="hu-HU"/>
         </w:rPr>
-        <w:t>Ismerkedtem a ROS-</w:t>
-      </w:r>
-      <w:proofErr w:type="spellStart"/>
-      <w:r>
-        <w:rPr>
-          <w:lang w:val="hu-HU"/>
-        </w:rPr>
-        <w:t>al</w:t>
-      </w:r>
-      <w:proofErr w:type="spellEnd"/>
-      <w:r>
-        <w:rPr>
-          <w:lang w:val="hu-HU"/>
-        </w:rPr>
-        <w:t xml:space="preserve">, csináltam egy </w:t>
-      </w:r>
-      <w:proofErr w:type="spellStart"/>
-      <w:r>
-        <w:rPr>
-          <w:lang w:val="hu-HU"/>
-        </w:rPr>
-        <w:t>ubuntu</w:t>
-      </w:r>
-      <w:proofErr w:type="spellEnd"/>
-      <w:r>
-        <w:rPr>
-          <w:lang w:val="hu-HU"/>
-        </w:rPr>
-        <w:t xml:space="preserve"> VS-t, amire telepítettem is elméletileg, bár még nem látom át teljesen</w:t>
+        <w:t>Ismerkedtem a ROS-al</w:t>
+      </w:r>
+      <w:r>
+        <w:rPr>
+          <w:lang w:val="hu-HU"/>
+        </w:rPr>
+        <w:t>, csináltam egy ubuntu VS-t, amire telepítettem is elméletileg, bár még nem látom át teljesen</w:t>
+      </w:r>
+    </w:p>
+    <w:p>
+      <w:pPr>
+        <w:rPr>
+          <w:lang w:val="hu-HU"/>
+        </w:rPr>
+      </w:pPr>
+      <w:r>
+        <w:rPr>
+          <w:lang w:val="hu-HU"/>
+        </w:rPr>
+        <w:t xml:space="preserve">Kicsit utánajártam, hogy milyen frameworköt érdemes használni egyszerűbb VR alkalmazások fejlesztésére, utánaolvastam a Unitynek, illetve Unreal Engine-nek, végül a Unity </w:t>
+      </w:r>
+      <w:r>
+        <w:rPr>
+          <w:lang w:val="hu-HU"/>
+        </w:rPr>
+        <w:t>mellett</w:t>
+      </w:r>
+      <w:r>
+        <w:rPr>
+          <w:lang w:val="hu-HU"/>
+        </w:rPr>
+        <w:t xml:space="preserve"> döntöttem.</w:t>
+      </w:r>
+    </w:p>
+    <w:p>
+      <w:pPr>
+        <w:rPr>
+          <w:lang w:val="hu-HU"/>
+        </w:rPr>
+      </w:pPr>
+      <w:r>
+        <w:rPr>
+          <w:lang w:val="hu-HU"/>
+        </w:rPr>
+        <w:t>Video streamelésére és akár a ROS futtatására is lehet egy RPi-t használnék, az általam talált információk alapján mindkettőre van lehetőség</w:t>
       </w:r>
     </w:p>
     <w:sectPr>
@@ -195,7 +189,7 @@
 <w:hdr xmlns:wpc="http://schemas.microsoft.com/office/word/2010/wordprocessingCanvas" xmlns:cx="http://schemas.microsoft.com/office/drawing/2014/chartex" xmlns:cx1="http://schemas.microsoft.com/office/drawing/2015/9/8/chartex" xmlns:cx2="http://schemas.microsoft.com/office/drawing/2015/10/21/chartex" xmlns:cx3="http://schemas.microsoft.com/office/drawing/2016/5/9/chartex" xmlns:cx4="http://schemas.microsoft.com/office/drawing/2016/5/10/chartex" xmlns:cx5="http://schemas.microsoft.com/office/drawing/2016/5/11/chartex" xmlns:cx6="http://schemas.microsoft.com/office/drawing/2016/5/12/chartex" xmlns:cx7="http://schemas.microsoft.com/office/drawing/2016/5/13/chartex" xmlns:cx8="http://schemas.microsoft.com/office/drawing/2016/5/14/chartex" xmlns:mc="http://schemas.openxmlformats.org/markup-compatibility/2006" xmlns:aink="http://schemas.microsoft.com/office/drawing/2016/ink" xmlns:am3d="http://schemas.microsoft.com/office/drawing/2017/model3d" xmlns:o="urn:schemas-microsoft-com:office:office" xmlns:r="http://schemas.openxmlformats.org/officeDocument/2006/relationships" xmlns:m="http://schemas.openxmlformats.org/officeDocument/2006/math" xmlns:v="urn:schemas-microsoft-com:vml" xmlns:wp14="http://schemas.microsoft.com/office/word/2010/wordprocessingDrawing" xmlns:wp="http://schemas.openxmlformats.org/drawingml/2006/wordprocessingDrawing" xmlns:w10="urn:schemas-microsoft-com:office:word" xmlns:w="http://schemas.openxmlformats.org/wordprocessingml/2006/main" xmlns:w14="http://schemas.microsoft.com/office/word/2010/wordml" xmlns:w15="http://schemas.microsoft.com/office/word/2012/wordml" xmlns:w16cex="http://schemas.microsoft.com/office/word/2018/wordml/cex" xmlns:w16cid="http://schemas.microsoft.com/office/word/2016/wordml/cid" xmlns:w16="http://schemas.microsoft.com/office/word/2018/wordml" xmlns:w16sdtdh="http://schemas.microsoft.com/office/word/2020/wordml/sdtdatahash" xmlns:w16se="http://schemas.microsoft.com/office/word/2015/wordml/symex" xmlns:wpg="http://schemas.microsoft.com/office/word/2010/wordprocessingGroup" xmlns:wpi="http://schemas.microsoft.com/office/word/2010/wordprocessingInk" xmlns:wne="http://schemas.microsoft.com/office/word/2006/wordml" xmlns:wps="http://schemas.microsoft.com/office/word/2010/wordprocessingShape" mc:Ignorable="w14 w15 w16se w16cid w16 w16cex w16sdtdh wp14">
   <w:p>
     <w:pPr>
-      <w:pStyle w:val="lfej"/>
+      <w:pStyle w:val="Header"/>
       <w:rPr>
         <w:lang w:val="hu-HU"/>
       </w:rPr>
@@ -217,21 +211,7 @@
         <w:lang w:val="hu-HU"/>
       </w:rPr>
       <w:tab/>
-      <w:t xml:space="preserve">Márta Boldizsár – </w:t>
-    </w:r>
-    <w:proofErr w:type="spellStart"/>
-    <w:r>
-      <w:rPr>
-        <w:lang w:val="hu-HU"/>
-      </w:rPr>
-      <w:t>Önlab</w:t>
-    </w:r>
-    <w:proofErr w:type="spellEnd"/>
-    <w:r>
-      <w:rPr>
-        <w:lang w:val="hu-HU"/>
-      </w:rPr>
-      <w:t xml:space="preserve"> 1.</w:t>
+      <w:t>Márta Boldizsár – Önlab 1.</w:t>
     </w:r>
   </w:p>
 </w:hdr>
@@ -729,17 +709,17 @@
     <w:lsdException w:name="Unresolved Mention" w:semiHidden="1" w:unhideWhenUsed="1"/>
     <w:lsdException w:name="Smart Link" w:semiHidden="1" w:unhideWhenUsed="1"/>
   </w:latentStyles>
-  <w:style w:type="paragraph" w:default="1" w:styleId="Norml">
+  <w:style w:type="paragraph" w:default="1" w:styleId="Normal">
     <w:name w:val="Normal"/>
     <w:qFormat/>
   </w:style>
-  <w:style w:type="character" w:default="1" w:styleId="Bekezdsalapbettpusa">
+  <w:style w:type="character" w:default="1" w:styleId="DefaultParagraphFont">
     <w:name w:val="Default Paragraph Font"/>
     <w:uiPriority w:val="1"/>
     <w:semiHidden/>
     <w:unhideWhenUsed/>
   </w:style>
-  <w:style w:type="table" w:default="1" w:styleId="Normltblzat">
+  <w:style w:type="table" w:default="1" w:styleId="TableNormal">
     <w:name w:val="Normal Table"/>
     <w:uiPriority w:val="99"/>
     <w:semiHidden/>
@@ -754,16 +734,16 @@
       </w:tblCellMar>
     </w:tblPr>
   </w:style>
-  <w:style w:type="numbering" w:default="1" w:styleId="Nemlista">
+  <w:style w:type="numbering" w:default="1" w:styleId="NoList">
     <w:name w:val="No List"/>
     <w:uiPriority w:val="99"/>
     <w:semiHidden/>
     <w:unhideWhenUsed/>
   </w:style>
-  <w:style w:type="paragraph" w:styleId="lfej">
+  <w:style w:type="paragraph" w:styleId="Header">
     <w:name w:val="header"/>
-    <w:basedOn w:val="Norml"/>
-    <w:link w:val="lfejChar"/>
+    <w:basedOn w:val="Normal"/>
+    <w:link w:val="HeaderChar"/>
     <w:uiPriority w:val="99"/>
     <w:unhideWhenUsed/>
     <w:rsid w:val="005E3861"/>
@@ -775,17 +755,17 @@
       <w:spacing w:after="0" w:line="240" w:lineRule="auto"/>
     </w:pPr>
   </w:style>
-  <w:style w:type="character" w:customStyle="1" w:styleId="lfejChar">
-    <w:name w:val="Élőfej Char"/>
-    <w:basedOn w:val="Bekezdsalapbettpusa"/>
-    <w:link w:val="lfej"/>
+  <w:style w:type="character" w:customStyle="1" w:styleId="HeaderChar">
+    <w:name w:val="Header Char"/>
+    <w:basedOn w:val="DefaultParagraphFont"/>
+    <w:link w:val="Header"/>
     <w:uiPriority w:val="99"/>
     <w:rsid w:val="005E3861"/>
   </w:style>
-  <w:style w:type="paragraph" w:styleId="llb">
+  <w:style w:type="paragraph" w:styleId="Footer">
     <w:name w:val="footer"/>
-    <w:basedOn w:val="Norml"/>
-    <w:link w:val="llbChar"/>
+    <w:basedOn w:val="Normal"/>
+    <w:link w:val="FooterChar"/>
     <w:uiPriority w:val="99"/>
     <w:unhideWhenUsed/>
     <w:rsid w:val="005E3861"/>
@@ -797,18 +777,18 @@
       <w:spacing w:after="0" w:line="240" w:lineRule="auto"/>
     </w:pPr>
   </w:style>
-  <w:style w:type="character" w:customStyle="1" w:styleId="llbChar">
-    <w:name w:val="Élőláb Char"/>
-    <w:basedOn w:val="Bekezdsalapbettpusa"/>
-    <w:link w:val="llb"/>
+  <w:style w:type="character" w:customStyle="1" w:styleId="FooterChar">
+    <w:name w:val="Footer Char"/>
+    <w:basedOn w:val="DefaultParagraphFont"/>
+    <w:link w:val="Footer"/>
     <w:uiPriority w:val="99"/>
     <w:rsid w:val="005E3861"/>
   </w:style>
-  <w:style w:type="paragraph" w:styleId="Cm">
+  <w:style w:type="paragraph" w:styleId="Title">
     <w:name w:val="Title"/>
-    <w:basedOn w:val="Norml"/>
-    <w:next w:val="Norml"/>
-    <w:link w:val="CmChar"/>
+    <w:basedOn w:val="Normal"/>
+    <w:next w:val="Normal"/>
+    <w:link w:val="TitleChar"/>
     <w:uiPriority w:val="10"/>
     <w:qFormat/>
     <w:rsid w:val="005E3861"/>
@@ -824,10 +804,10 @@
       <w:szCs w:val="56"/>
     </w:rPr>
   </w:style>
-  <w:style w:type="character" w:customStyle="1" w:styleId="CmChar">
-    <w:name w:val="Cím Char"/>
-    <w:basedOn w:val="Bekezdsalapbettpusa"/>
-    <w:link w:val="Cm"/>
+  <w:style w:type="character" w:customStyle="1" w:styleId="TitleChar">
+    <w:name w:val="Title Char"/>
+    <w:basedOn w:val="DefaultParagraphFont"/>
+    <w:link w:val="Title"/>
     <w:uiPriority w:val="10"/>
     <w:rsid w:val="005E3861"/>
     <w:rPr>
@@ -838,9 +818,9 @@
       <w:szCs w:val="56"/>
     </w:rPr>
   </w:style>
-  <w:style w:type="paragraph" w:styleId="Listaszerbekezds">
+  <w:style w:type="paragraph" w:styleId="ListParagraph">
     <w:name w:val="List Paragraph"/>
-    <w:basedOn w:val="Norml"/>
+    <w:basedOn w:val="Normal"/>
     <w:uiPriority w:val="34"/>
     <w:qFormat/>
     <w:rsid w:val="005E3861"/>

</xml_diff>

<commit_message>
updated work log and specification docs
</commit_message>
<xml_diff>
--- a/docs/haladasi_naplo.docx
+++ b/docs/haladasi_naplo.docx
@@ -64,167 +64,39 @@
         <w:rPr>
           <w:lang w:val="hu-HU"/>
         </w:rPr>
-        <w:t xml:space="preserve">Létrehoztam a </w:t>
-      </w:r>
-      <w:proofErr w:type="spellStart"/>
-      <w:r>
-        <w:rPr>
-          <w:lang w:val="hu-HU"/>
-        </w:rPr>
-        <w:t>github</w:t>
-      </w:r>
-      <w:proofErr w:type="spellEnd"/>
-      <w:r>
-        <w:rPr>
-          <w:lang w:val="hu-HU"/>
-        </w:rPr>
-        <w:t xml:space="preserve"> </w:t>
-      </w:r>
-      <w:proofErr w:type="spellStart"/>
-      <w:r>
-        <w:rPr>
-          <w:lang w:val="hu-HU"/>
-        </w:rPr>
-        <w:t>repot</w:t>
-      </w:r>
-      <w:proofErr w:type="spellEnd"/>
-    </w:p>
-    <w:p>
-      <w:pPr>
-        <w:rPr>
-          <w:lang w:val="hu-HU"/>
-        </w:rPr>
-      </w:pPr>
-      <w:r>
-        <w:rPr>
-          <w:lang w:val="hu-HU"/>
-        </w:rPr>
-        <w:t>Ismerkedtem a ROS-</w:t>
-      </w:r>
-      <w:proofErr w:type="spellStart"/>
-      <w:r>
-        <w:rPr>
-          <w:lang w:val="hu-HU"/>
-        </w:rPr>
-        <w:t>al</w:t>
-      </w:r>
-      <w:proofErr w:type="spellEnd"/>
-      <w:r>
-        <w:rPr>
-          <w:lang w:val="hu-HU"/>
-        </w:rPr>
-        <w:t xml:space="preserve">, csináltam egy </w:t>
-      </w:r>
-      <w:proofErr w:type="spellStart"/>
-      <w:r>
-        <w:rPr>
-          <w:lang w:val="hu-HU"/>
-        </w:rPr>
-        <w:t>ubuntu</w:t>
-      </w:r>
-      <w:proofErr w:type="spellEnd"/>
-      <w:r>
-        <w:rPr>
-          <w:lang w:val="hu-HU"/>
-        </w:rPr>
-        <w:t xml:space="preserve"> VS-t, amire telepítettem is elméletileg, bár még nem látom át teljesen</w:t>
-      </w:r>
-    </w:p>
-    <w:p>
-      <w:pPr>
-        <w:rPr>
-          <w:lang w:val="hu-HU"/>
-        </w:rPr>
-      </w:pPr>
-      <w:r>
-        <w:rPr>
-          <w:lang w:val="hu-HU"/>
-        </w:rPr>
-        <w:t xml:space="preserve">Kicsit utánajártam, hogy milyen </w:t>
-      </w:r>
-      <w:proofErr w:type="spellStart"/>
-      <w:r>
-        <w:rPr>
-          <w:lang w:val="hu-HU"/>
-        </w:rPr>
-        <w:t>frameworköt</w:t>
-      </w:r>
-      <w:proofErr w:type="spellEnd"/>
-      <w:r>
-        <w:rPr>
-          <w:lang w:val="hu-HU"/>
-        </w:rPr>
-        <w:t xml:space="preserve"> érdemes használni egyszerűbb VR alkalmazások fejlesztésére, </w:t>
-      </w:r>
-      <w:proofErr w:type="spellStart"/>
-      <w:r>
-        <w:rPr>
-          <w:lang w:val="hu-HU"/>
-        </w:rPr>
-        <w:t>utánaolvastam</w:t>
-      </w:r>
-      <w:proofErr w:type="spellEnd"/>
-      <w:r>
-        <w:rPr>
-          <w:lang w:val="hu-HU"/>
-        </w:rPr>
-        <w:t xml:space="preserve"> a </w:t>
-      </w:r>
-      <w:proofErr w:type="spellStart"/>
-      <w:r>
-        <w:rPr>
-          <w:lang w:val="hu-HU"/>
-        </w:rPr>
-        <w:t>Unitynek</w:t>
-      </w:r>
-      <w:proofErr w:type="spellEnd"/>
-      <w:r>
-        <w:rPr>
-          <w:lang w:val="hu-HU"/>
-        </w:rPr>
-        <w:t xml:space="preserve">, illetve </w:t>
-      </w:r>
-      <w:proofErr w:type="spellStart"/>
-      <w:r>
-        <w:rPr>
-          <w:lang w:val="hu-HU"/>
-        </w:rPr>
-        <w:t>Unreal</w:t>
-      </w:r>
-      <w:proofErr w:type="spellEnd"/>
-      <w:r>
-        <w:rPr>
-          <w:lang w:val="hu-HU"/>
-        </w:rPr>
-        <w:t xml:space="preserve"> </w:t>
-      </w:r>
-      <w:proofErr w:type="spellStart"/>
-      <w:r>
-        <w:rPr>
-          <w:lang w:val="hu-HU"/>
-        </w:rPr>
-        <w:t>Engine-nek</w:t>
-      </w:r>
-      <w:proofErr w:type="spellEnd"/>
-      <w:r>
-        <w:rPr>
-          <w:lang w:val="hu-HU"/>
-        </w:rPr>
-        <w:t xml:space="preserve">, végül a </w:t>
-      </w:r>
-      <w:proofErr w:type="spellStart"/>
-      <w:r>
-        <w:rPr>
-          <w:lang w:val="hu-HU"/>
-        </w:rPr>
-        <w:t>Unity</w:t>
-      </w:r>
-      <w:proofErr w:type="spellEnd"/>
-      <w:r>
-        <w:rPr>
-          <w:lang w:val="hu-HU"/>
-        </w:rPr>
-        <w:t xml:space="preserve"> </w:t>
+        <w:t>Létrehoztam a github repot</w:t>
+      </w:r>
+    </w:p>
+    <w:p>
+      <w:pPr>
+        <w:rPr>
+          <w:lang w:val="hu-HU"/>
+        </w:rPr>
+      </w:pPr>
+      <w:r>
+        <w:rPr>
+          <w:lang w:val="hu-HU"/>
+        </w:rPr>
+        <w:t>Ismerkedtem a ROS-al</w:t>
+      </w:r>
+      <w:r>
+        <w:rPr>
+          <w:lang w:val="hu-HU"/>
+        </w:rPr>
+        <w:t>, csináltam egy ubuntu VS-t, amire telepítettem is elméletileg, bár még nem látom át teljesen</w:t>
+      </w:r>
+    </w:p>
+    <w:p>
+      <w:pPr>
+        <w:rPr>
+          <w:lang w:val="hu-HU"/>
+        </w:rPr>
+      </w:pPr>
+      <w:r>
+        <w:rPr>
+          <w:lang w:val="hu-HU"/>
+        </w:rPr>
+        <w:t xml:space="preserve">Kicsit utánajártam, hogy milyen frameworköt érdemes használni egyszerűbb VR alkalmazások fejlesztésére, utánaolvastam a Unitynek, illetve Unreal Engine-nek, végül a Unity </w:t>
       </w:r>
       <w:r>
         <w:rPr>
@@ -249,21 +121,7 @@
         <w:rPr>
           <w:lang w:val="hu-HU"/>
         </w:rPr>
-        <w:t xml:space="preserve">Video streamelésére és akár a ROS futtatására is lehet egy </w:t>
-      </w:r>
-      <w:proofErr w:type="spellStart"/>
-      <w:r>
-        <w:rPr>
-          <w:lang w:val="hu-HU"/>
-        </w:rPr>
-        <w:t>RPi</w:t>
-      </w:r>
-      <w:proofErr w:type="spellEnd"/>
-      <w:r>
-        <w:rPr>
-          <w:lang w:val="hu-HU"/>
-        </w:rPr>
-        <w:t>-t használnék, az általam talált információk alapján mindkettőre van lehetőség</w:t>
+        <w:t>Video streamelésére és akár a ROS futtatására is lehet egy RPi-t használnék, az általam talált információk alapján mindkettőre van lehetőség</w:t>
       </w:r>
     </w:p>
     <w:p>
@@ -296,43 +154,21 @@
         <w:rPr>
           <w:lang w:val="hu-HU"/>
         </w:rPr>
-        <w:t xml:space="preserve">Telepítettem a </w:t>
-      </w:r>
-      <w:proofErr w:type="spellStart"/>
-      <w:r>
-        <w:rPr>
-          <w:lang w:val="hu-HU"/>
-        </w:rPr>
-        <w:t>unity</w:t>
-      </w:r>
-      <w:proofErr w:type="spellEnd"/>
-      <w:r>
-        <w:rPr>
-          <w:lang w:val="hu-HU"/>
-        </w:rPr>
-        <w:t xml:space="preserve"> fejlesztői környezetét</w:t>
-      </w:r>
-    </w:p>
-    <w:p>
-      <w:pPr>
-        <w:rPr>
-          <w:lang w:val="hu-HU"/>
-        </w:rPr>
-      </w:pPr>
-      <w:r>
-        <w:rPr>
-          <w:lang w:val="hu-HU"/>
-        </w:rPr>
-        <w:t xml:space="preserve">VRTK letöltése, ismerkedés a </w:t>
-      </w:r>
-      <w:proofErr w:type="spellStart"/>
-      <w:r>
-        <w:rPr>
-          <w:lang w:val="hu-HU"/>
-        </w:rPr>
-        <w:t>toolkittel</w:t>
-      </w:r>
-      <w:proofErr w:type="spellEnd"/>
+        <w:t>Telepítettem a unity fejlesztői környezetét</w:t>
+      </w:r>
+    </w:p>
+    <w:p>
+      <w:pPr>
+        <w:rPr>
+          <w:lang w:val="hu-HU"/>
+        </w:rPr>
+      </w:pPr>
+      <w:r>
+        <w:rPr>
+          <w:lang w:val="hu-HU"/>
+        </w:rPr>
+        <w:t>VRTK letöltése, ismerkedés a toolkittel</w:t>
+      </w:r>
     </w:p>
     <w:p>
       <w:pPr>
@@ -364,16 +200,8 @@
         <w:rPr>
           <w:lang w:val="hu-HU"/>
         </w:rPr>
-        <w:t xml:space="preserve">Ismerkedés </w:t>
-      </w:r>
-      <w:proofErr w:type="spellStart"/>
-      <w:r>
-        <w:rPr>
-          <w:lang w:val="hu-HU"/>
-        </w:rPr>
-        <w:t>ROSsal</w:t>
-      </w:r>
-      <w:proofErr w:type="spellEnd"/>
+        <w:t>Ismerkedés ROSsal</w:t>
+      </w:r>
       <w:r>
         <w:rPr>
           <w:lang w:val="hu-HU"/>
@@ -391,49 +219,13 @@
         <w:rPr>
           <w:lang w:val="hu-HU"/>
         </w:rPr>
-        <w:t xml:space="preserve">UR5 robot </w:t>
-      </w:r>
-      <w:proofErr w:type="spellStart"/>
-      <w:r>
-        <w:rPr>
-          <w:lang w:val="hu-HU"/>
-        </w:rPr>
-        <w:t>package</w:t>
-      </w:r>
-      <w:proofErr w:type="spellEnd"/>
-      <w:r>
-        <w:rPr>
-          <w:lang w:val="hu-HU"/>
-        </w:rPr>
-        <w:t xml:space="preserve"> telepítése, szimulátor kifagyásának </w:t>
-      </w:r>
-      <w:proofErr w:type="spellStart"/>
-      <w:r>
-        <w:rPr>
-          <w:lang w:val="hu-HU"/>
-        </w:rPr>
-        <w:t>debuggolása</w:t>
-      </w:r>
-      <w:proofErr w:type="spellEnd"/>
-      <w:r>
-        <w:rPr>
-          <w:lang w:val="hu-HU"/>
-        </w:rPr>
-        <w:t xml:space="preserve"> (VM </w:t>
-      </w:r>
-      <w:proofErr w:type="spellStart"/>
-      <w:r>
-        <w:rPr>
-          <w:lang w:val="hu-HU"/>
-        </w:rPr>
-        <w:t>reinstallok</w:t>
-      </w:r>
-      <w:proofErr w:type="spellEnd"/>
-      <w:r>
-        <w:rPr>
-          <w:lang w:val="hu-HU"/>
-        </w:rPr>
-        <w:t>, nem megfelelő Ubuntu verzió az adott ROS-hoz)</w:t>
+        <w:t>UR5 robot package telepítése, szimulátor kifagyásának debuggolása</w:t>
+      </w:r>
+      <w:r>
+        <w:rPr>
+          <w:lang w:val="hu-HU"/>
+        </w:rPr>
+        <w:t xml:space="preserve"> (VM reinstallok, nem megfelelő Ubuntu verzió az adott ROS-hoz)</w:t>
       </w:r>
     </w:p>
     <w:p>
@@ -532,21 +324,7 @@
         <w:rPr>
           <w:lang w:val="hu-HU"/>
         </w:rPr>
-        <w:t xml:space="preserve">) a </w:t>
-      </w:r>
-      <w:proofErr w:type="spellStart"/>
-      <w:r>
-        <w:rPr>
-          <w:lang w:val="hu-HU"/>
-        </w:rPr>
-        <w:t>RabbitMQ</w:t>
-      </w:r>
-      <w:proofErr w:type="spellEnd"/>
-      <w:r>
-        <w:rPr>
-          <w:lang w:val="hu-HU"/>
-        </w:rPr>
-        <w:t xml:space="preserve"> a leggyorsabb kis adatmennyiség esetén</w:t>
+        <w:t>) a RabbitMQ a leggyorsabb kis adatmennyiség esetén</w:t>
       </w:r>
       <w:r>
         <w:rPr>
@@ -564,21 +342,7 @@
         <w:rPr>
           <w:lang w:val="hu-HU"/>
         </w:rPr>
-        <w:t xml:space="preserve">. A listában második helyen lévő eszköz a Kafka, aminek késleltetése 5ms, ami jóval nagyobb, mint az 5g-é (ami potenciálisan 1 </w:t>
-      </w:r>
-      <w:proofErr w:type="spellStart"/>
-      <w:r>
-        <w:rPr>
-          <w:lang w:val="hu-HU"/>
-        </w:rPr>
-        <w:t>ms</w:t>
-      </w:r>
-      <w:proofErr w:type="spellEnd"/>
-      <w:r>
-        <w:rPr>
-          <w:lang w:val="hu-HU"/>
-        </w:rPr>
-        <w:t>)</w:t>
+        <w:t>. A listában második helyen lévő eszköz a Kafka, aminek késleltetése 5ms, ami jóval nagyobb, mint az 5g-é (ami potenciálisan 1 ms)</w:t>
       </w:r>
       <w:r>
         <w:rPr>
@@ -603,48 +367,20 @@
         <w:rPr>
           <w:lang w:val="hu-HU"/>
         </w:rPr>
-        <w:t xml:space="preserve">Mivel azzal már foglalkoztam, illetve a késleltetése elméletileg kisebb, inkább a </w:t>
-      </w:r>
-      <w:proofErr w:type="spellStart"/>
-      <w:r>
-        <w:rPr>
-          <w:lang w:val="hu-HU"/>
-        </w:rPr>
-        <w:t>RabbitMQ</w:t>
-      </w:r>
-      <w:proofErr w:type="spellEnd"/>
-      <w:r>
-        <w:rPr>
-          <w:lang w:val="hu-HU"/>
-        </w:rPr>
-        <w:t>-t választottam</w:t>
-      </w:r>
-    </w:p>
-    <w:p>
-      <w:pPr>
-        <w:rPr>
-          <w:lang w:val="hu-HU"/>
-        </w:rPr>
-      </w:pPr>
-      <w:r>
-        <w:rPr>
-          <w:lang w:val="hu-HU"/>
-        </w:rPr>
-        <w:t xml:space="preserve">Videó továbbításához sima RTMP </w:t>
-      </w:r>
-      <w:proofErr w:type="spellStart"/>
-      <w:r>
-        <w:rPr>
-          <w:lang w:val="hu-HU"/>
-        </w:rPr>
-        <w:t>streamet</w:t>
-      </w:r>
-      <w:proofErr w:type="spellEnd"/>
-      <w:r>
-        <w:rPr>
-          <w:lang w:val="hu-HU"/>
-        </w:rPr>
-        <w:t xml:space="preserve"> ki kell próbálni, hogy elég gyors-e, ha nem megfelelő</w:t>
+        <w:t>Mivel azzal már foglalkoztam, illetve a késleltetése elméletileg kisebb, inkább a RabbitMQ-t választottam</w:t>
+      </w:r>
+    </w:p>
+    <w:p>
+      <w:pPr>
+        <w:rPr>
+          <w:lang w:val="hu-HU"/>
+        </w:rPr>
+      </w:pPr>
+      <w:r>
+        <w:rPr>
+          <w:lang w:val="hu-HU"/>
+        </w:rPr>
+        <w:t>Videó továbbításához sima RTMP streamet ki kell próbálni, hogy elég gyors-e, ha nem megfelelő</w:t>
       </w:r>
       <w:r>
         <w:rPr>
@@ -662,21 +398,7 @@
         <w:rPr>
           <w:lang w:val="hu-HU"/>
         </w:rPr>
-        <w:t xml:space="preserve"> </w:t>
-      </w:r>
-      <w:proofErr w:type="spellStart"/>
-      <w:r>
-        <w:rPr>
-          <w:lang w:val="hu-HU"/>
-        </w:rPr>
-        <w:t>ffmpeg</w:t>
-      </w:r>
-      <w:proofErr w:type="spellEnd"/>
-      <w:r>
-        <w:rPr>
-          <w:lang w:val="hu-HU"/>
-        </w:rPr>
-        <w:t xml:space="preserve"> által nyújtott </w:t>
+        <w:t xml:space="preserve"> ffmpeg által nyújtott </w:t>
       </w:r>
       <w:r>
         <w:rPr>
@@ -689,6 +411,46 @@
           <w:lang w:val="hu-HU"/>
         </w:rPr>
         <w:t>lehetőségeket</w:t>
+      </w:r>
+    </w:p>
+    <w:p>
+      <w:pPr>
+        <w:rPr>
+          <w:lang w:val="hu-HU"/>
+        </w:rPr>
+      </w:pPr>
+      <w:r>
+        <w:rPr>
+          <w:lang w:val="hu-HU"/>
+        </w:rPr>
+        <w:lastRenderedPageBreak/>
+        <w:t>További kutatásom eredményeként megállapítottam, hogy az rtmp nagyon lassú lesz (3-30 s) így érdemesebb lenne a RTC, FTL vagy SRT protokollok egyikét használni inkább.</w:t>
+      </w:r>
+    </w:p>
+    <w:p>
+      <w:pPr>
+        <w:rPr>
+          <w:lang w:val="hu-HU"/>
+        </w:rPr>
+      </w:pPr>
+      <w:r>
+        <w:rPr>
+          <w:lang w:val="hu-HU"/>
+        </w:rPr>
+        <w:t>Igyekeztem az UR5 robot moveit konfigurációját életre kelteni, de még csak a panda robotot sikerült mozgatnom, ami a moveit tutorialban szerepel</w:t>
+      </w:r>
+    </w:p>
+    <w:p>
+      <w:pPr>
+        <w:rPr>
+          <w:lang w:val="hu-HU"/>
+        </w:rPr>
+      </w:pPr>
+      <w:r>
+        <w:rPr>
+          <w:lang w:val="hu-HU"/>
+        </w:rPr>
+        <w:t>Dilemmáztam a python és a cpp között, de végül mivel a döntésem után a cpp-t néhány óra alatt sem sikerült működésre bírnom a moveit-tal, viszont a python szinte azonnal működött és egyébként is bizonytalan voltam, hogy melyik legyen, áttértem a pythonra.</w:t>
       </w:r>
     </w:p>
     <w:sectPr>
@@ -778,21 +540,7 @@
         <w:lang w:val="hu-HU"/>
       </w:rPr>
       <w:tab/>
-      <w:t xml:space="preserve">Márta Boldizsár – </w:t>
-    </w:r>
-    <w:proofErr w:type="spellStart"/>
-    <w:r>
-      <w:rPr>
-        <w:lang w:val="hu-HU"/>
-      </w:rPr>
-      <w:t>Önlab</w:t>
-    </w:r>
-    <w:proofErr w:type="spellEnd"/>
-    <w:r>
-      <w:rPr>
-        <w:lang w:val="hu-HU"/>
-      </w:rPr>
-      <w:t xml:space="preserve"> 1.</w:t>
+      <w:t>Márta Boldizsár – Önlab 1.</w:t>
     </w:r>
   </w:p>
 </w:hdr>

</xml_diff>

<commit_message>
uipdate in work log
</commit_message>
<xml_diff>
--- a/docs/haladasi_naplo.docx
+++ b/docs/haladasi_naplo.docx
@@ -451,6 +451,39 @@
           <w:lang w:val="hu-HU"/>
         </w:rPr>
         <w:t>Dilemmáztam a python és a cpp között, de végül mivel a döntésem után a cpp-t néhány óra alatt sem sikerült működésre bírnom a moveit-tal, viszont a python szinte azonnal működött és egyébként is bizonytalan voltam, hogy melyik legyen, áttértem a pythonra.</w:t>
+      </w:r>
+    </w:p>
+    <w:p>
+      <w:pPr>
+        <w:rPr>
+          <w:lang w:val="hu-HU"/>
+        </w:rPr>
+      </w:pPr>
+    </w:p>
+    <w:p>
+      <w:pPr>
+        <w:rPr>
+          <w:lang w:val="hu-HU"/>
+        </w:rPr>
+      </w:pPr>
+      <w:r>
+        <w:rPr>
+          <w:lang w:val="hu-HU"/>
+        </w:rPr>
+        <w:t>5. hét</w:t>
+      </w:r>
+    </w:p>
+    <w:p>
+      <w:pPr>
+        <w:rPr>
+          <w:lang w:val="hu-HU"/>
+        </w:rPr>
+      </w:pPr>
+      <w:r>
+        <w:rPr>
+          <w:lang w:val="hu-HU"/>
+        </w:rPr>
+        <w:t>Működésre bírtam pythonból az UR5 kart a szimulátorral, meg is mozgattam. Ehhez készítettem egy MoveIt configot az assistanttal.</w:t>
       </w:r>
     </w:p>
     <w:sectPr>

</xml_diff>

<commit_message>
rabbitmq test and some documentation regarding communication between client module and ros
</commit_message>
<xml_diff>
--- a/docs/haladasi_naplo.docx
+++ b/docs/haladasi_naplo.docx
@@ -1,10 +1,10 @@
 
 <file path=word/document.xml><?xml version="1.0" encoding="utf-8"?>
-<w:document xmlns:wpc="http://schemas.microsoft.com/office/word/2010/wordprocessingCanvas" xmlns:cx="http://schemas.microsoft.com/office/drawing/2014/chartex" xmlns:cx1="http://schemas.microsoft.com/office/drawing/2015/9/8/chartex" xmlns:cx2="http://schemas.microsoft.com/office/drawing/2015/10/21/chartex" xmlns:cx3="http://schemas.microsoft.com/office/drawing/2016/5/9/chartex" xmlns:cx4="http://schemas.microsoft.com/office/drawing/2016/5/10/chartex" xmlns:cx5="http://schemas.microsoft.com/office/drawing/2016/5/11/chartex" xmlns:cx6="http://schemas.microsoft.com/office/drawing/2016/5/12/chartex" xmlns:cx7="http://schemas.microsoft.com/office/drawing/2016/5/13/chartex" xmlns:cx8="http://schemas.microsoft.com/office/drawing/2016/5/14/chartex" xmlns:mc="http://schemas.openxmlformats.org/markup-compatibility/2006" xmlns:aink="http://schemas.microsoft.com/office/drawing/2016/ink" xmlns:am3d="http://schemas.microsoft.com/office/drawing/2017/model3d" xmlns:o="urn:schemas-microsoft-com:office:office" xmlns:r="http://schemas.openxmlformats.org/officeDocument/2006/relationships" xmlns:m="http://schemas.openxmlformats.org/officeDocument/2006/math" xmlns:v="urn:schemas-microsoft-com:vml" xmlns:wp14="http://schemas.microsoft.com/office/word/2010/wordprocessingDrawing" xmlns:wp="http://schemas.openxmlformats.org/drawingml/2006/wordprocessingDrawing" xmlns:w10="urn:schemas-microsoft-com:office:word" xmlns:w="http://schemas.openxmlformats.org/wordprocessingml/2006/main" xmlns:w14="http://schemas.microsoft.com/office/word/2010/wordml" xmlns:w15="http://schemas.microsoft.com/office/word/2012/wordml" xmlns:w16cex="http://schemas.microsoft.com/office/word/2018/wordml/cex" xmlns:w16cid="http://schemas.microsoft.com/office/word/2016/wordml/cid" xmlns:w16="http://schemas.microsoft.com/office/word/2018/wordml" xmlns:w16sdtdh="http://schemas.microsoft.com/office/word/2020/wordml/sdtdatahash" xmlns:w16se="http://schemas.microsoft.com/office/word/2015/wordml/symex" xmlns:wpg="http://schemas.microsoft.com/office/word/2010/wordprocessingGroup" xmlns:wpi="http://schemas.microsoft.com/office/word/2010/wordprocessingInk" xmlns:wne="http://schemas.microsoft.com/office/word/2006/wordml" xmlns:wps="http://schemas.microsoft.com/office/word/2010/wordprocessingShape" mc:Ignorable="w14 w15 w16se w16cid w16 w16cex w16sdtdh wp14">
+<w:document xmlns:o="urn:schemas-microsoft-com:office:office" xmlns:r="http://schemas.openxmlformats.org/officeDocument/2006/relationships" xmlns:v="urn:schemas-microsoft-com:vml" xmlns:w="http://schemas.openxmlformats.org/wordprocessingml/2006/main" xmlns:w10="urn:schemas-microsoft-com:office:word" xmlns:wp="http://schemas.openxmlformats.org/drawingml/2006/wordprocessingDrawing" xmlns:wps="http://schemas.microsoft.com/office/word/2010/wordprocessingShape" xmlns:wpg="http://schemas.microsoft.com/office/word/2010/wordprocessingGroup" xmlns:mc="http://schemas.openxmlformats.org/markup-compatibility/2006" xmlns:wp14="http://schemas.microsoft.com/office/word/2010/wordprocessingDrawing" xmlns:w14="http://schemas.microsoft.com/office/word/2010/wordml" mc:Ignorable="w14 wp14">
   <w:body>
     <w:p>
       <w:pPr>
-        <w:pStyle w:val="Cm"/>
+        <w:pStyle w:val="Title"/>
         <w:rPr>
           <w:lang w:val="hu-HU"/>
         </w:rPr>
@@ -18,44 +18,34 @@
     </w:p>
     <w:p>
       <w:pPr>
-        <w:rPr>
-          <w:lang w:val="hu-HU"/>
-        </w:rPr>
-      </w:pPr>
-    </w:p>
-    <w:p>
-      <w:pPr>
-        <w:rPr>
-          <w:lang w:val="hu-HU"/>
-        </w:rPr>
-      </w:pPr>
-      <w:r>
-        <w:rPr>
-          <w:lang w:val="hu-HU"/>
-        </w:rPr>
-        <w:t>1.</w:t>
-      </w:r>
-      <w:r>
-        <w:rPr>
-          <w:lang w:val="hu-HU"/>
-        </w:rPr>
-        <w:t xml:space="preserve"> </w:t>
-      </w:r>
-      <w:r>
-        <w:rPr>
-          <w:lang w:val="hu-HU"/>
-        </w:rPr>
-        <w:t>hét</w:t>
-      </w:r>
-      <w:r>
-        <w:rPr>
-          <w:lang w:val="hu-HU"/>
-        </w:rPr>
-        <w:t>:</w:t>
-      </w:r>
-    </w:p>
-    <w:p>
-      <w:pPr>
+        <w:pStyle w:val="Normal"/>
+        <w:rPr>
+          <w:lang w:val="hu-HU"/>
+        </w:rPr>
+      </w:pPr>
+      <w:r>
+        <w:rPr>
+          <w:lang w:val="hu-HU"/>
+        </w:rPr>
+      </w:r>
+    </w:p>
+    <w:p>
+      <w:pPr>
+        <w:pStyle w:val="Normal"/>
+        <w:rPr>
+          <w:lang w:val="hu-HU"/>
+        </w:rPr>
+      </w:pPr>
+      <w:r>
+        <w:rPr>
+          <w:lang w:val="hu-HU"/>
+        </w:rPr>
+        <w:t>1. hét:</w:t>
+      </w:r>
+    </w:p>
+    <w:p>
+      <w:pPr>
+        <w:pStyle w:val="Normal"/>
         <w:rPr>
           <w:lang w:val="hu-HU"/>
         </w:rPr>
@@ -69,50 +59,35 @@
     </w:p>
     <w:p>
       <w:pPr>
-        <w:rPr>
-          <w:lang w:val="hu-HU"/>
-        </w:rPr>
-      </w:pPr>
-      <w:r>
-        <w:rPr>
-          <w:lang w:val="hu-HU"/>
-        </w:rPr>
-        <w:t>Ismerkedtem a ROS-al</w:t>
-      </w:r>
-      <w:r>
-        <w:rPr>
-          <w:lang w:val="hu-HU"/>
-        </w:rPr>
-        <w:t>, csináltam egy ubuntu VS-t, amire telepítettem is elméletileg, bár még nem látom át teljesen</w:t>
-      </w:r>
-    </w:p>
-    <w:p>
-      <w:pPr>
-        <w:rPr>
-          <w:lang w:val="hu-HU"/>
-        </w:rPr>
-      </w:pPr>
-      <w:r>
-        <w:rPr>
-          <w:lang w:val="hu-HU"/>
-        </w:rPr>
-        <w:t xml:space="preserve">Kicsit utánajártam, hogy milyen frameworköt érdemes használni egyszerűbb VR alkalmazások fejlesztésére, utánaolvastam a Unitynek, illetve Unreal Engine-nek, végül a Unity </w:t>
-      </w:r>
-      <w:r>
-        <w:rPr>
-          <w:lang w:val="hu-HU"/>
-        </w:rPr>
-        <w:t>mellett</w:t>
-      </w:r>
-      <w:r>
-        <w:rPr>
-          <w:lang w:val="hu-HU"/>
-        </w:rPr>
-        <w:t xml:space="preserve"> döntöttem.</w:t>
-      </w:r>
-    </w:p>
-    <w:p>
-      <w:pPr>
+        <w:pStyle w:val="Normal"/>
+        <w:rPr>
+          <w:lang w:val="hu-HU"/>
+        </w:rPr>
+      </w:pPr>
+      <w:r>
+        <w:rPr>
+          <w:lang w:val="hu-HU"/>
+        </w:rPr>
+        <w:t>Ismerkedtem a ROS-al, csináltam egy ubuntu VS-t, amire telepítettem is elméletileg, bár még nem látom át teljesen</w:t>
+      </w:r>
+    </w:p>
+    <w:p>
+      <w:pPr>
+        <w:pStyle w:val="Normal"/>
+        <w:rPr>
+          <w:lang w:val="hu-HU"/>
+        </w:rPr>
+      </w:pPr>
+      <w:r>
+        <w:rPr>
+          <w:lang w:val="hu-HU"/>
+        </w:rPr>
+        <w:t>Kicsit utánajártam, hogy milyen frameworköt érdemes használni egyszerűbb VR alkalmazások fejlesztésére, utánaolvastam a Unitynek, illetve Unreal Engine-nek, végül a Unity mellett döntöttem.</w:t>
+      </w:r>
+    </w:p>
+    <w:p>
+      <w:pPr>
+        <w:pStyle w:val="Normal"/>
         <w:rPr>
           <w:lang w:val="hu-HU"/>
         </w:rPr>
@@ -126,13 +101,20 @@
     </w:p>
     <w:p>
       <w:pPr>
-        <w:rPr>
-          <w:lang w:val="hu-HU"/>
-        </w:rPr>
-      </w:pPr>
-    </w:p>
-    <w:p>
-      <w:pPr>
+        <w:pStyle w:val="Normal"/>
+        <w:rPr>
+          <w:lang w:val="hu-HU"/>
+        </w:rPr>
+      </w:pPr>
+      <w:r>
+        <w:rPr>
+          <w:lang w:val="hu-HU"/>
+        </w:rPr>
+      </w:r>
+    </w:p>
+    <w:p>
+      <w:pPr>
+        <w:pStyle w:val="Normal"/>
         <w:rPr>
           <w:lang w:val="hu-HU"/>
         </w:rPr>
@@ -146,6 +128,7 @@
     </w:p>
     <w:p>
       <w:pPr>
+        <w:pStyle w:val="Normal"/>
         <w:rPr>
           <w:lang w:val="hu-HU"/>
         </w:rPr>
@@ -159,6 +142,7 @@
     </w:p>
     <w:p>
       <w:pPr>
+        <w:pStyle w:val="Normal"/>
         <w:rPr>
           <w:lang w:val="hu-HU"/>
         </w:rPr>
@@ -172,13 +156,20 @@
     </w:p>
     <w:p>
       <w:pPr>
-        <w:rPr>
-          <w:lang w:val="hu-HU"/>
-        </w:rPr>
-      </w:pPr>
-    </w:p>
-    <w:p>
-      <w:pPr>
+        <w:pStyle w:val="Normal"/>
+        <w:rPr>
+          <w:lang w:val="hu-HU"/>
+        </w:rPr>
+      </w:pPr>
+      <w:r>
+        <w:rPr>
+          <w:lang w:val="hu-HU"/>
+        </w:rPr>
+      </w:r>
+    </w:p>
+    <w:p>
+      <w:pPr>
+        <w:pStyle w:val="Normal"/>
         <w:rPr>
           <w:lang w:val="hu-HU"/>
         </w:rPr>
@@ -192,76 +183,62 @@
     </w:p>
     <w:p>
       <w:pPr>
-        <w:rPr>
-          <w:lang w:val="hu-HU"/>
-        </w:rPr>
-      </w:pPr>
-      <w:r>
-        <w:rPr>
-          <w:lang w:val="hu-HU"/>
-        </w:rPr>
-        <w:t>Ismerkedés ROSsal</w:t>
-      </w:r>
-      <w:r>
-        <w:rPr>
-          <w:lang w:val="hu-HU"/>
-        </w:rPr>
-        <w:t>, próbaprogramok írása</w:t>
-      </w:r>
-    </w:p>
-    <w:p>
-      <w:pPr>
-        <w:rPr>
-          <w:lang w:val="hu-HU"/>
-        </w:rPr>
-      </w:pPr>
-      <w:r>
-        <w:rPr>
-          <w:lang w:val="hu-HU"/>
-        </w:rPr>
-        <w:t>UR5 robot package telepítése, szimulátor kifagyásának debuggolása</w:t>
-      </w:r>
-      <w:r>
-        <w:rPr>
-          <w:lang w:val="hu-HU"/>
-        </w:rPr>
-        <w:t xml:space="preserve"> (VM reinstallok, nem megfelelő Ubuntu verzió az adott ROS-hoz)</w:t>
-      </w:r>
-    </w:p>
-    <w:p>
-      <w:pPr>
-        <w:rPr>
-          <w:lang w:val="hu-HU"/>
-        </w:rPr>
-      </w:pPr>
-      <w:r>
-        <w:rPr>
-          <w:lang w:val="hu-HU"/>
-        </w:rPr>
-        <w:t>Specifikáció, feladatleírás</w:t>
-      </w:r>
-      <w:r>
-        <w:rPr>
-          <w:lang w:val="hu-HU"/>
-        </w:rPr>
-        <w:t>, ütemterv</w:t>
-      </w:r>
-      <w:r>
-        <w:rPr>
-          <w:lang w:val="hu-HU"/>
-        </w:rPr>
-        <w:t xml:space="preserve"> elkészítése</w:t>
-      </w:r>
-    </w:p>
-    <w:p>
-      <w:pPr>
-        <w:rPr>
-          <w:lang w:val="hu-HU"/>
-        </w:rPr>
-      </w:pPr>
-    </w:p>
-    <w:p>
-      <w:pPr>
+        <w:pStyle w:val="Normal"/>
+        <w:rPr>
+          <w:lang w:val="hu-HU"/>
+        </w:rPr>
+      </w:pPr>
+      <w:r>
+        <w:rPr>
+          <w:lang w:val="hu-HU"/>
+        </w:rPr>
+        <w:t>Ismerkedés ROSsal, próbaprogramok írása</w:t>
+      </w:r>
+    </w:p>
+    <w:p>
+      <w:pPr>
+        <w:pStyle w:val="Normal"/>
+        <w:rPr>
+          <w:lang w:val="hu-HU"/>
+        </w:rPr>
+      </w:pPr>
+      <w:r>
+        <w:rPr>
+          <w:lang w:val="hu-HU"/>
+        </w:rPr>
+        <w:t>UR5 robot package telepítése, szimulátor kifagyásának debuggolása (VM reinstallok, nem megfelelő Ubuntu verzió az adott ROS-hoz)</w:t>
+      </w:r>
+    </w:p>
+    <w:p>
+      <w:pPr>
+        <w:pStyle w:val="Normal"/>
+        <w:rPr>
+          <w:lang w:val="hu-HU"/>
+        </w:rPr>
+      </w:pPr>
+      <w:r>
+        <w:rPr>
+          <w:lang w:val="hu-HU"/>
+        </w:rPr>
+        <w:t>Specifikáció, feladatleírás, ütemterv elkészítése</w:t>
+      </w:r>
+    </w:p>
+    <w:p>
+      <w:pPr>
+        <w:pStyle w:val="Normal"/>
+        <w:rPr>
+          <w:lang w:val="hu-HU"/>
+        </w:rPr>
+      </w:pPr>
+      <w:r>
+        <w:rPr>
+          <w:lang w:val="hu-HU"/>
+        </w:rPr>
+      </w:r>
+    </w:p>
+    <w:p>
+      <w:pPr>
+        <w:pStyle w:val="Normal"/>
         <w:rPr>
           <w:lang w:val="hu-HU"/>
         </w:rPr>
@@ -275,6 +252,7 @@
     </w:p>
     <w:p>
       <w:pPr>
+        <w:pStyle w:val="Normal"/>
         <w:rPr>
           <w:lang w:val="hu-HU"/>
         </w:rPr>
@@ -288,6 +266,7 @@
     </w:p>
     <w:p>
       <w:pPr>
+        <w:pStyle w:val="Normal"/>
         <w:rPr>
           <w:lang w:val="hu-HU"/>
         </w:rPr>
@@ -301,9 +280,8 @@
     </w:p>
     <w:p>
       <w:pPr>
-        <w:rPr>
-          <w:lang w:val="hu-HU"/>
-        </w:rPr>
+        <w:pStyle w:val="Normal"/>
+        <w:rPr/>
       </w:pPr>
       <w:r>
         <w:rPr>
@@ -311,10 +289,10 @@
         </w:rPr>
         <w:t>Ezen cikk alapján (</w:t>
       </w:r>
-      <w:hyperlink r:id="rId7" w:history="1">
+      <w:hyperlink r:id="rId2">
         <w:r>
           <w:rPr>
-            <w:rStyle w:val="Hiperhivatkozs"/>
+            <w:rStyle w:val="InternetLink"/>
             <w:lang w:val="hu-HU"/>
           </w:rPr>
           <w:t>https://www.confluent.io/blog/kafka-fastest-messaging-system/</w:t>
@@ -324,41 +302,12 @@
         <w:rPr>
           <w:lang w:val="hu-HU"/>
         </w:rPr>
-        <w:t>) a RabbitMQ a leggyorsabb kis adatmennyiség esetén</w:t>
-      </w:r>
-      <w:r>
-        <w:rPr>
-          <w:lang w:val="hu-HU"/>
-        </w:rPr>
-        <w:t xml:space="preserve"> az általa felsoroltak közül</w:t>
-      </w:r>
-      <w:r>
-        <w:rPr>
-          <w:lang w:val="hu-HU"/>
-        </w:rPr>
-        <w:t>, ami feltétel teljesülni fog szerintem jelen esetben</w:t>
-      </w:r>
-      <w:r>
-        <w:rPr>
-          <w:lang w:val="hu-HU"/>
-        </w:rPr>
-        <w:t>. A listában második helyen lévő eszköz a Kafka, aminek késleltetése 5ms, ami jóval nagyobb, mint az 5g-é (ami potenciálisan 1 ms)</w:t>
-      </w:r>
-      <w:r>
-        <w:rPr>
-          <w:lang w:val="hu-HU"/>
-        </w:rPr>
-        <w:t>, viszont jóval több adatot tud átvinni</w:t>
-      </w:r>
-      <w:r>
-        <w:rPr>
-          <w:lang w:val="hu-HU"/>
-        </w:rPr>
-        <w:t>.</w:t>
-      </w:r>
-    </w:p>
-    <w:p>
-      <w:pPr>
+        <w:t>) a RabbitMQ a leggyorsabb kis adatmennyiség esetén az általa felsoroltak közül, ami feltétel teljesülni fog szerintem jelen esetben. A listában második helyen lévő eszköz a Kafka, aminek késleltetése 5ms, ami jóval nagyobb, mint az 5g-é (ami potenciálisan 1 ms), viszont jóval több adatot tud átvinni.</w:t>
+      </w:r>
+    </w:p>
+    <w:p>
+      <w:pPr>
+        <w:pStyle w:val="Normal"/>
         <w:rPr>
           <w:lang w:val="hu-HU"/>
         </w:rPr>
@@ -372,63 +321,35 @@
     </w:p>
     <w:p>
       <w:pPr>
-        <w:rPr>
-          <w:lang w:val="hu-HU"/>
-        </w:rPr>
-      </w:pPr>
-      <w:r>
-        <w:rPr>
-          <w:lang w:val="hu-HU"/>
-        </w:rPr>
-        <w:t>Videó továbbításához sima RTMP streamet ki kell próbálni, hogy elég gyors-e, ha nem megfelelő</w:t>
-      </w:r>
-      <w:r>
-        <w:rPr>
-          <w:lang w:val="hu-HU"/>
-        </w:rPr>
-        <w:t>, meg kell nézni</w:t>
-      </w:r>
-      <w:r>
-        <w:rPr>
-          <w:lang w:val="hu-HU"/>
-        </w:rPr>
-        <w:t xml:space="preserve"> az</w:t>
-      </w:r>
-      <w:r>
-        <w:rPr>
-          <w:lang w:val="hu-HU"/>
-        </w:rPr>
-        <w:t xml:space="preserve"> ffmpeg által nyújtott </w:t>
-      </w:r>
-      <w:r>
-        <w:rPr>
-          <w:lang w:val="hu-HU"/>
-        </w:rPr>
-        <w:t xml:space="preserve">egyéb </w:t>
-      </w:r>
-      <w:r>
-        <w:rPr>
-          <w:lang w:val="hu-HU"/>
-        </w:rPr>
-        <w:t>lehetőségeket</w:t>
-      </w:r>
-    </w:p>
-    <w:p>
-      <w:pPr>
-        <w:rPr>
-          <w:lang w:val="hu-HU"/>
-        </w:rPr>
-      </w:pPr>
-      <w:r>
-        <w:rPr>
-          <w:lang w:val="hu-HU"/>
-        </w:rPr>
-        <w:lastRenderedPageBreak/>
+        <w:pStyle w:val="Normal"/>
+        <w:rPr>
+          <w:lang w:val="hu-HU"/>
+        </w:rPr>
+      </w:pPr>
+      <w:r>
+        <w:rPr>
+          <w:lang w:val="hu-HU"/>
+        </w:rPr>
+        <w:t>Videó továbbításához sima RTMP streamet ki kell próbálni, hogy elég gyors-e, ha nem megfelelő, meg kell nézni az ffmpeg által nyújtott egyéb lehetőségeket</w:t>
+      </w:r>
+    </w:p>
+    <w:p>
+      <w:pPr>
+        <w:pStyle w:val="Normal"/>
+        <w:rPr>
+          <w:lang w:val="hu-HU"/>
+        </w:rPr>
+      </w:pPr>
+      <w:r>
+        <w:rPr>
+          <w:lang w:val="hu-HU"/>
+        </w:rPr>
         <w:t>További kutatásom eredményeként megállapítottam, hogy az rtmp nagyon lassú lesz (3-30 s) így érdemesebb lenne a RTC, FTL vagy SRT protokollok egyikét használni inkább.</w:t>
       </w:r>
     </w:p>
     <w:p>
       <w:pPr>
+        <w:pStyle w:val="Normal"/>
         <w:rPr>
           <w:lang w:val="hu-HU"/>
         </w:rPr>
@@ -442,6 +363,7 @@
     </w:p>
     <w:p>
       <w:pPr>
+        <w:pStyle w:val="Normal"/>
         <w:rPr>
           <w:lang w:val="hu-HU"/>
         </w:rPr>
@@ -455,13 +377,20 @@
     </w:p>
     <w:p>
       <w:pPr>
-        <w:rPr>
-          <w:lang w:val="hu-HU"/>
-        </w:rPr>
-      </w:pPr>
-    </w:p>
-    <w:p>
-      <w:pPr>
+        <w:pStyle w:val="Normal"/>
+        <w:rPr>
+          <w:lang w:val="hu-HU"/>
+        </w:rPr>
+      </w:pPr>
+      <w:r>
+        <w:rPr>
+          <w:lang w:val="hu-HU"/>
+        </w:rPr>
+      </w:r>
+    </w:p>
+    <w:p>
+      <w:pPr>
+        <w:pStyle w:val="Normal"/>
         <w:rPr>
           <w:lang w:val="hu-HU"/>
         </w:rPr>
@@ -475,6 +404,7 @@
     </w:p>
     <w:p>
       <w:pPr>
+        <w:pStyle w:val="Normal"/>
         <w:rPr>
           <w:lang w:val="hu-HU"/>
         </w:rPr>
@@ -488,13 +418,20 @@
     </w:p>
     <w:p>
       <w:pPr>
-        <w:rPr>
-          <w:lang w:val="hu-HU"/>
-        </w:rPr>
-      </w:pPr>
-    </w:p>
-    <w:p>
-      <w:pPr>
+        <w:pStyle w:val="Normal"/>
+        <w:rPr>
+          <w:lang w:val="hu-HU"/>
+        </w:rPr>
+      </w:pPr>
+      <w:r>
+        <w:rPr>
+          <w:lang w:val="hu-HU"/>
+        </w:rPr>
+      </w:r>
+    </w:p>
+    <w:p>
+      <w:pPr>
+        <w:pStyle w:val="Normal"/>
         <w:rPr>
           <w:lang w:val="hu-HU"/>
         </w:rPr>
@@ -508,6 +445,7 @@
     </w:p>
     <w:p>
       <w:pPr>
+        <w:pStyle w:val="Normal"/>
         <w:rPr>
           <w:lang w:val="hu-HU"/>
         </w:rPr>
@@ -521,89 +459,48 @@
     </w:p>
     <w:p>
       <w:pPr>
-        <w:rPr>
-          <w:lang w:val="hu-HU"/>
-        </w:rPr>
-      </w:pPr>
-      <w:r>
-        <w:rPr>
-          <w:lang w:val="hu-HU"/>
-        </w:rPr>
-        <w:t>A megismert config alapján itthon is összeraktam a gazebo szimulátorral is a működést</w:t>
-      </w:r>
-      <w:r>
-        <w:rPr>
-          <w:lang w:val="hu-HU"/>
-        </w:rPr>
-        <w:t xml:space="preserve"> egy új teszt projektben.</w:t>
+        <w:pStyle w:val="Normal"/>
+        <w:rPr/>
+      </w:pPr>
+      <w:r>
+        <w:rPr>
+          <w:lang w:val="hu-HU"/>
+        </w:rPr>
+        <w:t>A megismert config alapján itthon is összeraktam a gazebo szimulátorral is a működést egy új teszt projektben.</w:t>
+      </w:r>
+    </w:p>
+    <w:p>
+      <w:pPr>
+        <w:pStyle w:val="Normal"/>
+        <w:spacing w:before="0" w:after="160"/>
+        <w:rPr/>
+      </w:pPr>
+      <w:r>
+        <w:rPr>
+          <w:lang w:val="hu-HU"/>
+        </w:rPr>
+        <w:t>Elkezdtem foglalkozni a projekt kommunikációs részével is, kipróbáltam a RabbitMQ-t pythonnal, illetve elkezdtem gondolkodni a kommunikációs csatornákon.</w:t>
       </w:r>
     </w:p>
     <w:sectPr>
-      <w:headerReference w:type="default" r:id="rId8"/>
+      <w:headerReference w:type="default" r:id="rId3"/>
+      <w:type w:val="nextPage"/>
       <w:pgSz w:w="12240" w:h="15840"/>
-      <w:pgMar w:top="1440" w:right="1440" w:bottom="1440" w:left="1440" w:header="720" w:footer="720" w:gutter="0"/>
-      <w:cols w:space="720"/>
-      <w:docGrid w:linePitch="360"/>
+      <w:pgMar w:left="1440" w:right="1440" w:header="720" w:top="1440" w:footer="0" w:bottom="1440" w:gutter="0"/>
+      <w:pgNumType w:fmt="decimal"/>
+      <w:formProt w:val="false"/>
+      <w:textDirection w:val="lrTb"/>
+      <w:docGrid w:type="default" w:linePitch="360" w:charSpace="4294965247"/>
     </w:sectPr>
   </w:body>
 </w:document>
 </file>
 
-<file path=word/endnotes.xml><?xml version="1.0" encoding="utf-8"?>
-<w:endnotes xmlns:wpc="http://schemas.microsoft.com/office/word/2010/wordprocessingCanvas" xmlns:cx="http://schemas.microsoft.com/office/drawing/2014/chartex" xmlns:cx1="http://schemas.microsoft.com/office/drawing/2015/9/8/chartex" xmlns:cx2="http://schemas.microsoft.com/office/drawing/2015/10/21/chartex" xmlns:cx3="http://schemas.microsoft.com/office/drawing/2016/5/9/chartex" xmlns:cx4="http://schemas.microsoft.com/office/drawing/2016/5/10/chartex" xmlns:cx5="http://schemas.microsoft.com/office/drawing/2016/5/11/chartex" xmlns:cx6="http://schemas.microsoft.com/office/drawing/2016/5/12/chartex" xmlns:cx7="http://schemas.microsoft.com/office/drawing/2016/5/13/chartex" xmlns:cx8="http://schemas.microsoft.com/office/drawing/2016/5/14/chartex" xmlns:mc="http://schemas.openxmlformats.org/markup-compatibility/2006" xmlns:aink="http://schemas.microsoft.com/office/drawing/2016/ink" xmlns:am3d="http://schemas.microsoft.com/office/drawing/2017/model3d" xmlns:o="urn:schemas-microsoft-com:office:office" xmlns:r="http://schemas.openxmlformats.org/officeDocument/2006/relationships" xmlns:m="http://schemas.openxmlformats.org/officeDocument/2006/math" xmlns:v="urn:schemas-microsoft-com:vml" xmlns:wp14="http://schemas.microsoft.com/office/word/2010/wordprocessingDrawing" xmlns:wp="http://schemas.openxmlformats.org/drawingml/2006/wordprocessingDrawing" xmlns:w10="urn:schemas-microsoft-com:office:word" xmlns:w="http://schemas.openxmlformats.org/wordprocessingml/2006/main" xmlns:w14="http://schemas.microsoft.com/office/word/2010/wordml" xmlns:w15="http://schemas.microsoft.com/office/word/2012/wordml" xmlns:w16cex="http://schemas.microsoft.com/office/word/2018/wordml/cex" xmlns:w16cid="http://schemas.microsoft.com/office/word/2016/wordml/cid" xmlns:w16="http://schemas.microsoft.com/office/word/2018/wordml" xmlns:w16sdtdh="http://schemas.microsoft.com/office/word/2020/wordml/sdtdatahash" xmlns:w16se="http://schemas.microsoft.com/office/word/2015/wordml/symex" xmlns:wpg="http://schemas.microsoft.com/office/word/2010/wordprocessingGroup" xmlns:wpi="http://schemas.microsoft.com/office/word/2010/wordprocessingInk" xmlns:wne="http://schemas.microsoft.com/office/word/2006/wordml" xmlns:wps="http://schemas.microsoft.com/office/word/2010/wordprocessingShape" mc:Ignorable="w14 w15 w16se w16cid w16 w16cex w16sdtdh wp14">
-  <w:endnote w:type="separator" w:id="-1">
-    <w:p>
-      <w:pPr>
-        <w:spacing w:after="0" w:line="240" w:lineRule="auto"/>
-      </w:pPr>
-      <w:r>
-        <w:separator/>
-      </w:r>
-    </w:p>
-  </w:endnote>
-  <w:endnote w:type="continuationSeparator" w:id="0">
-    <w:p>
-      <w:pPr>
-        <w:spacing w:after="0" w:line="240" w:lineRule="auto"/>
-      </w:pPr>
-      <w:r>
-        <w:continuationSeparator/>
-      </w:r>
-    </w:p>
-  </w:endnote>
-</w:endnotes>
-</file>
-
-<file path=word/footnotes.xml><?xml version="1.0" encoding="utf-8"?>
-<w:footnotes xmlns:wpc="http://schemas.microsoft.com/office/word/2010/wordprocessingCanvas" xmlns:cx="http://schemas.microsoft.com/office/drawing/2014/chartex" xmlns:cx1="http://schemas.microsoft.com/office/drawing/2015/9/8/chartex" xmlns:cx2="http://schemas.microsoft.com/office/drawing/2015/10/21/chartex" xmlns:cx3="http://schemas.microsoft.com/office/drawing/2016/5/9/chartex" xmlns:cx4="http://schemas.microsoft.com/office/drawing/2016/5/10/chartex" xmlns:cx5="http://schemas.microsoft.com/office/drawing/2016/5/11/chartex" xmlns:cx6="http://schemas.microsoft.com/office/drawing/2016/5/12/chartex" xmlns:cx7="http://schemas.microsoft.com/office/drawing/2016/5/13/chartex" xmlns:cx8="http://schemas.microsoft.com/office/drawing/2016/5/14/chartex" xmlns:mc="http://schemas.openxmlformats.org/markup-compatibility/2006" xmlns:aink="http://schemas.microsoft.com/office/drawing/2016/ink" xmlns:am3d="http://schemas.microsoft.com/office/drawing/2017/model3d" xmlns:o="urn:schemas-microsoft-com:office:office" xmlns:r="http://schemas.openxmlformats.org/officeDocument/2006/relationships" xmlns:m="http://schemas.openxmlformats.org/officeDocument/2006/math" xmlns:v="urn:schemas-microsoft-com:vml" xmlns:wp14="http://schemas.microsoft.com/office/word/2010/wordprocessingDrawing" xmlns:wp="http://schemas.openxmlformats.org/drawingml/2006/wordprocessingDrawing" xmlns:w10="urn:schemas-microsoft-com:office:word" xmlns:w="http://schemas.openxmlformats.org/wordprocessingml/2006/main" xmlns:w14="http://schemas.microsoft.com/office/word/2010/wordml" xmlns:w15="http://schemas.microsoft.com/office/word/2012/wordml" xmlns:w16cex="http://schemas.microsoft.com/office/word/2018/wordml/cex" xmlns:w16cid="http://schemas.microsoft.com/office/word/2016/wordml/cid" xmlns:w16="http://schemas.microsoft.com/office/word/2018/wordml" xmlns:w16sdtdh="http://schemas.microsoft.com/office/word/2020/wordml/sdtdatahash" xmlns:w16se="http://schemas.microsoft.com/office/word/2015/wordml/symex" xmlns:wpg="http://schemas.microsoft.com/office/word/2010/wordprocessingGroup" xmlns:wpi="http://schemas.microsoft.com/office/word/2010/wordprocessingInk" xmlns:wne="http://schemas.microsoft.com/office/word/2006/wordml" xmlns:wps="http://schemas.microsoft.com/office/word/2010/wordprocessingShape" mc:Ignorable="w14 w15 w16se w16cid w16 w16cex w16sdtdh wp14">
-  <w:footnote w:type="separator" w:id="-1">
-    <w:p>
-      <w:pPr>
-        <w:spacing w:after="0" w:line="240" w:lineRule="auto"/>
-      </w:pPr>
-      <w:r>
-        <w:separator/>
-      </w:r>
-    </w:p>
-  </w:footnote>
-  <w:footnote w:type="continuationSeparator" w:id="0">
-    <w:p>
-      <w:pPr>
-        <w:spacing w:after="0" w:line="240" w:lineRule="auto"/>
-      </w:pPr>
-      <w:r>
-        <w:continuationSeparator/>
-      </w:r>
-    </w:p>
-  </w:footnote>
-</w:footnotes>
-</file>
-
 <file path=word/header1.xml><?xml version="1.0" encoding="utf-8"?>
-<w:hdr xmlns:wpc="http://schemas.microsoft.com/office/word/2010/wordprocessingCanvas" xmlns:cx="http://schemas.microsoft.com/office/drawing/2014/chartex" xmlns:cx1="http://schemas.microsoft.com/office/drawing/2015/9/8/chartex" xmlns:cx2="http://schemas.microsoft.com/office/drawing/2015/10/21/chartex" xmlns:cx3="http://schemas.microsoft.com/office/drawing/2016/5/9/chartex" xmlns:cx4="http://schemas.microsoft.com/office/drawing/2016/5/10/chartex" xmlns:cx5="http://schemas.microsoft.com/office/drawing/2016/5/11/chartex" xmlns:cx6="http://schemas.microsoft.com/office/drawing/2016/5/12/chartex" xmlns:cx7="http://schemas.microsoft.com/office/drawing/2016/5/13/chartex" xmlns:cx8="http://schemas.microsoft.com/office/drawing/2016/5/14/chartex" xmlns:mc="http://schemas.openxmlformats.org/markup-compatibility/2006" xmlns:aink="http://schemas.microsoft.com/office/drawing/2016/ink" xmlns:am3d="http://schemas.microsoft.com/office/drawing/2017/model3d" xmlns:o="urn:schemas-microsoft-com:office:office" xmlns:r="http://schemas.openxmlformats.org/officeDocument/2006/relationships" xmlns:m="http://schemas.openxmlformats.org/officeDocument/2006/math" xmlns:v="urn:schemas-microsoft-com:vml" xmlns:wp14="http://schemas.microsoft.com/office/word/2010/wordprocessingDrawing" xmlns:wp="http://schemas.openxmlformats.org/drawingml/2006/wordprocessingDrawing" xmlns:w10="urn:schemas-microsoft-com:office:word" xmlns:w="http://schemas.openxmlformats.org/wordprocessingml/2006/main" xmlns:w14="http://schemas.microsoft.com/office/word/2010/wordml" xmlns:w15="http://schemas.microsoft.com/office/word/2012/wordml" xmlns:w16cex="http://schemas.microsoft.com/office/word/2018/wordml/cex" xmlns:w16cid="http://schemas.microsoft.com/office/word/2016/wordml/cid" xmlns:w16="http://schemas.microsoft.com/office/word/2018/wordml" xmlns:w16sdtdh="http://schemas.microsoft.com/office/word/2020/wordml/sdtdatahash" xmlns:w16se="http://schemas.microsoft.com/office/word/2015/wordml/symex" xmlns:wpg="http://schemas.microsoft.com/office/word/2010/wordprocessingGroup" xmlns:wpi="http://schemas.microsoft.com/office/word/2010/wordprocessingInk" xmlns:wne="http://schemas.microsoft.com/office/word/2006/wordml" xmlns:wps="http://schemas.microsoft.com/office/word/2010/wordprocessingShape" mc:Ignorable="w14 w15 w16se w16cid w16 w16cex w16sdtdh wp14">
+<w:hdr xmlns:o="urn:schemas-microsoft-com:office:office" xmlns:r="http://schemas.openxmlformats.org/officeDocument/2006/relationships" xmlns:v="urn:schemas-microsoft-com:vml" xmlns:w="http://schemas.openxmlformats.org/wordprocessingml/2006/main" xmlns:w10="urn:schemas-microsoft-com:office:word" xmlns:wp="http://schemas.openxmlformats.org/drawingml/2006/wordprocessingDrawing" xmlns:wps="http://schemas.microsoft.com/office/word/2010/wordprocessingShape" xmlns:wpg="http://schemas.microsoft.com/office/word/2010/wordprocessingGroup" xmlns:mc="http://schemas.openxmlformats.org/markup-compatibility/2006" xmlns:wp14="http://schemas.microsoft.com/office/word/2010/wordprocessingDrawing" xmlns:w14="http://schemas.microsoft.com/office/word/2010/wordml" mc:Ignorable="w14 wp14">
   <w:p>
     <w:pPr>
-      <w:pStyle w:val="lfej"/>
+      <w:pStyle w:val="Header"/>
       <w:rPr>
         <w:lang w:val="hu-HU"/>
       </w:rPr>
@@ -613,17 +510,7 @@
         <w:lang w:val="hu-HU"/>
       </w:rPr>
       <w:t>Haladási napló</w:t>
-    </w:r>
-    <w:r>
-      <w:rPr>
-        <w:lang w:val="hu-HU"/>
-      </w:rPr>
       <w:tab/>
-    </w:r>
-    <w:r>
-      <w:rPr>
-        <w:lang w:val="hu-HU"/>
-      </w:rPr>
       <w:tab/>
       <w:t>Márta Boldizsár – Önlab 1.</w:t>
     </w:r>
@@ -631,131 +518,32 @@
 </w:hdr>
 </file>
 
-<file path=word/numbering.xml><?xml version="1.0" encoding="utf-8"?>
-<w:numbering xmlns:wpc="http://schemas.microsoft.com/office/word/2010/wordprocessingCanvas" xmlns:cx="http://schemas.microsoft.com/office/drawing/2014/chartex" xmlns:cx1="http://schemas.microsoft.com/office/drawing/2015/9/8/chartex" xmlns:cx2="http://schemas.microsoft.com/office/drawing/2015/10/21/chartex" xmlns:cx3="http://schemas.microsoft.com/office/drawing/2016/5/9/chartex" xmlns:cx4="http://schemas.microsoft.com/office/drawing/2016/5/10/chartex" xmlns:cx5="http://schemas.microsoft.com/office/drawing/2016/5/11/chartex" xmlns:cx6="http://schemas.microsoft.com/office/drawing/2016/5/12/chartex" xmlns:cx7="http://schemas.microsoft.com/office/drawing/2016/5/13/chartex" xmlns:cx8="http://schemas.microsoft.com/office/drawing/2016/5/14/chartex" xmlns:mc="http://schemas.openxmlformats.org/markup-compatibility/2006" xmlns:aink="http://schemas.microsoft.com/office/drawing/2016/ink" xmlns:am3d="http://schemas.microsoft.com/office/drawing/2017/model3d" xmlns:o="urn:schemas-microsoft-com:office:office" xmlns:r="http://schemas.openxmlformats.org/officeDocument/2006/relationships" xmlns:m="http://schemas.openxmlformats.org/officeDocument/2006/math" xmlns:v="urn:schemas-microsoft-com:vml" xmlns:wp14="http://schemas.microsoft.com/office/word/2010/wordprocessingDrawing" xmlns:wp="http://schemas.openxmlformats.org/drawingml/2006/wordprocessingDrawing" xmlns:w10="urn:schemas-microsoft-com:office:word" xmlns:w="http://schemas.openxmlformats.org/wordprocessingml/2006/main" xmlns:w14="http://schemas.microsoft.com/office/word/2010/wordml" xmlns:w15="http://schemas.microsoft.com/office/word/2012/wordml" xmlns:w16cex="http://schemas.microsoft.com/office/word/2018/wordml/cex" xmlns:w16cid="http://schemas.microsoft.com/office/word/2016/wordml/cid" xmlns:w16="http://schemas.microsoft.com/office/word/2018/wordml" xmlns:w16sdtdh="http://schemas.microsoft.com/office/word/2020/wordml/sdtdatahash" xmlns:w16se="http://schemas.microsoft.com/office/word/2015/wordml/symex" xmlns:wpg="http://schemas.microsoft.com/office/word/2010/wordprocessingGroup" xmlns:wpi="http://schemas.microsoft.com/office/word/2010/wordprocessingInk" xmlns:wne="http://schemas.microsoft.com/office/word/2006/wordml" xmlns:wps="http://schemas.microsoft.com/office/word/2010/wordprocessingShape" mc:Ignorable="w14 w15 w16se w16cid w16 w16cex w16sdtdh wp14">
-  <w:abstractNum w:abstractNumId="0" w15:restartNumberingAfterBreak="0">
-    <w:nsid w:val="28E22127"/>
-    <w:multiLevelType w:val="hybridMultilevel"/>
-    <w:tmpl w:val="4314D0B2"/>
-    <w:lvl w:ilvl="0" w:tplc="0409000F">
-      <w:start w:val="1"/>
-      <w:numFmt w:val="decimal"/>
-      <w:lvlText w:val="%1."/>
-      <w:lvlJc w:val="left"/>
-      <w:pPr>
-        <w:ind w:left="720" w:hanging="360"/>
-      </w:pPr>
-      <w:rPr>
-        <w:rFonts w:hint="default"/>
-      </w:rPr>
-    </w:lvl>
-    <w:lvl w:ilvl="1" w:tplc="04090019" w:tentative="1">
-      <w:start w:val="1"/>
-      <w:numFmt w:val="lowerLetter"/>
-      <w:lvlText w:val="%2."/>
-      <w:lvlJc w:val="left"/>
-      <w:pPr>
-        <w:ind w:left="1440" w:hanging="360"/>
-      </w:pPr>
-    </w:lvl>
-    <w:lvl w:ilvl="2" w:tplc="0409001B" w:tentative="1">
-      <w:start w:val="1"/>
-      <w:numFmt w:val="lowerRoman"/>
-      <w:lvlText w:val="%3."/>
-      <w:lvlJc w:val="right"/>
-      <w:pPr>
-        <w:ind w:left="2160" w:hanging="180"/>
-      </w:pPr>
-    </w:lvl>
-    <w:lvl w:ilvl="3" w:tplc="0409000F" w:tentative="1">
-      <w:start w:val="1"/>
-      <w:numFmt w:val="decimal"/>
-      <w:lvlText w:val="%4."/>
-      <w:lvlJc w:val="left"/>
-      <w:pPr>
-        <w:ind w:left="2880" w:hanging="360"/>
-      </w:pPr>
-    </w:lvl>
-    <w:lvl w:ilvl="4" w:tplc="04090019" w:tentative="1">
-      <w:start w:val="1"/>
-      <w:numFmt w:val="lowerLetter"/>
-      <w:lvlText w:val="%5."/>
-      <w:lvlJc w:val="left"/>
-      <w:pPr>
-        <w:ind w:left="3600" w:hanging="360"/>
-      </w:pPr>
-    </w:lvl>
-    <w:lvl w:ilvl="5" w:tplc="0409001B" w:tentative="1">
-      <w:start w:val="1"/>
-      <w:numFmt w:val="lowerRoman"/>
-      <w:lvlText w:val="%6."/>
-      <w:lvlJc w:val="right"/>
-      <w:pPr>
-        <w:ind w:left="4320" w:hanging="180"/>
-      </w:pPr>
-    </w:lvl>
-    <w:lvl w:ilvl="6" w:tplc="0409000F" w:tentative="1">
-      <w:start w:val="1"/>
-      <w:numFmt w:val="decimal"/>
-      <w:lvlText w:val="%7."/>
-      <w:lvlJc w:val="left"/>
-      <w:pPr>
-        <w:ind w:left="5040" w:hanging="360"/>
-      </w:pPr>
-    </w:lvl>
-    <w:lvl w:ilvl="7" w:tplc="04090019" w:tentative="1">
-      <w:start w:val="1"/>
-      <w:numFmt w:val="lowerLetter"/>
-      <w:lvlText w:val="%8."/>
-      <w:lvlJc w:val="left"/>
-      <w:pPr>
-        <w:ind w:left="5760" w:hanging="360"/>
-      </w:pPr>
-    </w:lvl>
-    <w:lvl w:ilvl="8" w:tplc="0409001B" w:tentative="1">
-      <w:start w:val="1"/>
-      <w:numFmt w:val="lowerRoman"/>
-      <w:lvlText w:val="%9."/>
-      <w:lvlJc w:val="right"/>
-      <w:pPr>
-        <w:ind w:left="6480" w:hanging="180"/>
-      </w:pPr>
-    </w:lvl>
-  </w:abstractNum>
-  <w:num w:numId="1">
-    <w:abstractNumId w:val="0"/>
-  </w:num>
-</w:numbering>
-</file>
-
 <file path=word/styles.xml><?xml version="1.0" encoding="utf-8"?>
-<w:styles xmlns:mc="http://schemas.openxmlformats.org/markup-compatibility/2006" xmlns:r="http://schemas.openxmlformats.org/officeDocument/2006/relationships" xmlns:w="http://schemas.openxmlformats.org/wordprocessingml/2006/main" xmlns:w14="http://schemas.microsoft.com/office/word/2010/wordml" xmlns:w15="http://schemas.microsoft.com/office/word/2012/wordml" xmlns:w16cex="http://schemas.microsoft.com/office/word/2018/wordml/cex" xmlns:w16cid="http://schemas.microsoft.com/office/word/2016/wordml/cid" xmlns:w16="http://schemas.microsoft.com/office/word/2018/wordml" xmlns:w16sdtdh="http://schemas.microsoft.com/office/word/2020/wordml/sdtdatahash" xmlns:w16se="http://schemas.microsoft.com/office/word/2015/wordml/symex" mc:Ignorable="w14 w15 w16se w16cid w16 w16cex w16sdtdh">
+<w:styles xmlns:w="http://schemas.openxmlformats.org/wordprocessingml/2006/main" xmlns:w14="http://schemas.microsoft.com/office/word/2010/wordml" xmlns:mc="http://schemas.openxmlformats.org/markup-compatibility/2006" mc:Ignorable="w14">
   <w:docDefaults>
     <w:rPrDefault>
       <w:rPr>
-        <w:rFonts w:asciiTheme="minorHAnsi" w:eastAsiaTheme="minorHAnsi" w:hAnsiTheme="minorHAnsi" w:cstheme="minorBidi"/>
+        <w:rFonts w:ascii="Calibri" w:hAnsi="Calibri" w:eastAsia="Calibri" w:cs="" w:asciiTheme="minorHAnsi" w:cstheme="minorBidi" w:eastAsiaTheme="minorHAnsi" w:hAnsiTheme="minorHAnsi"/>
         <w:sz w:val="22"/>
         <w:szCs w:val="22"/>
         <w:lang w:val="en-US" w:eastAsia="en-US" w:bidi="ar-SA"/>
       </w:rPr>
     </w:rPrDefault>
     <w:pPrDefault>
-      <w:pPr>
-        <w:spacing w:after="160" w:line="259" w:lineRule="auto"/>
-      </w:pPr>
+      <w:pPr/>
     </w:pPrDefault>
   </w:docDefaults>
   <w:latentStyles w:defLockedState="0" w:defUIPriority="99" w:defSemiHidden="0" w:defUnhideWhenUsed="0" w:defQFormat="0" w:count="376">
     <w:lsdException w:name="Normal" w:uiPriority="0" w:qFormat="1"/>
     <w:lsdException w:name="heading 1" w:uiPriority="9" w:qFormat="1"/>
-    <w:lsdException w:name="heading 2" w:semiHidden="1" w:uiPriority="9" w:unhideWhenUsed="1" w:qFormat="1"/>
-    <w:lsdException w:name="heading 3" w:semiHidden="1" w:uiPriority="9" w:unhideWhenUsed="1" w:qFormat="1"/>
-    <w:lsdException w:name="heading 4" w:semiHidden="1" w:uiPriority="9" w:unhideWhenUsed="1" w:qFormat="1"/>
-    <w:lsdException w:name="heading 5" w:semiHidden="1" w:uiPriority="9" w:unhideWhenUsed="1" w:qFormat="1"/>
-    <w:lsdException w:name="heading 6" w:semiHidden="1" w:uiPriority="9" w:unhideWhenUsed="1" w:qFormat="1"/>
-    <w:lsdException w:name="heading 7" w:semiHidden="1" w:uiPriority="9" w:unhideWhenUsed="1" w:qFormat="1"/>
-    <w:lsdException w:name="heading 8" w:semiHidden="1" w:uiPriority="9" w:unhideWhenUsed="1" w:qFormat="1"/>
-    <w:lsdException w:name="heading 9" w:semiHidden="1" w:uiPriority="9" w:unhideWhenUsed="1" w:qFormat="1"/>
+    <w:lsdException w:name="heading 2" w:uiPriority="9" w:semiHidden="1" w:unhideWhenUsed="1" w:qFormat="1"/>
+    <w:lsdException w:name="heading 3" w:uiPriority="9" w:semiHidden="1" w:unhideWhenUsed="1" w:qFormat="1"/>
+    <w:lsdException w:name="heading 4" w:uiPriority="9" w:semiHidden="1" w:unhideWhenUsed="1" w:qFormat="1"/>
+    <w:lsdException w:name="heading 5" w:uiPriority="9" w:semiHidden="1" w:unhideWhenUsed="1" w:qFormat="1"/>
+    <w:lsdException w:name="heading 6" w:uiPriority="9" w:semiHidden="1" w:unhideWhenUsed="1" w:qFormat="1"/>
+    <w:lsdException w:name="heading 7" w:uiPriority="9" w:semiHidden="1" w:unhideWhenUsed="1" w:qFormat="1"/>
+    <w:lsdException w:name="heading 8" w:uiPriority="9" w:semiHidden="1" w:unhideWhenUsed="1" w:qFormat="1"/>
+    <w:lsdException w:name="heading 9" w:uiPriority="9" w:semiHidden="1" w:unhideWhenUsed="1" w:qFormat="1"/>
     <w:lsdException w:name="index 1" w:semiHidden="1" w:unhideWhenUsed="1"/>
     <w:lsdException w:name="index 2" w:semiHidden="1" w:unhideWhenUsed="1"/>
     <w:lsdException w:name="index 3" w:semiHidden="1" w:unhideWhenUsed="1"/>
@@ -765,22 +553,22 @@
     <w:lsdException w:name="index 7" w:semiHidden="1" w:unhideWhenUsed="1"/>
     <w:lsdException w:name="index 8" w:semiHidden="1" w:unhideWhenUsed="1"/>
     <w:lsdException w:name="index 9" w:semiHidden="1" w:unhideWhenUsed="1"/>
-    <w:lsdException w:name="toc 1" w:semiHidden="1" w:uiPriority="39" w:unhideWhenUsed="1"/>
-    <w:lsdException w:name="toc 2" w:semiHidden="1" w:uiPriority="39" w:unhideWhenUsed="1"/>
-    <w:lsdException w:name="toc 3" w:semiHidden="1" w:uiPriority="39" w:unhideWhenUsed="1"/>
-    <w:lsdException w:name="toc 4" w:semiHidden="1" w:uiPriority="39" w:unhideWhenUsed="1"/>
-    <w:lsdException w:name="toc 5" w:semiHidden="1" w:uiPriority="39" w:unhideWhenUsed="1"/>
-    <w:lsdException w:name="toc 6" w:semiHidden="1" w:uiPriority="39" w:unhideWhenUsed="1"/>
-    <w:lsdException w:name="toc 7" w:semiHidden="1" w:uiPriority="39" w:unhideWhenUsed="1"/>
-    <w:lsdException w:name="toc 8" w:semiHidden="1" w:uiPriority="39" w:unhideWhenUsed="1"/>
-    <w:lsdException w:name="toc 9" w:semiHidden="1" w:uiPriority="39" w:unhideWhenUsed="1"/>
+    <w:lsdException w:name="toc 1" w:uiPriority="39" w:semiHidden="1" w:unhideWhenUsed="1"/>
+    <w:lsdException w:name="toc 2" w:uiPriority="39" w:semiHidden="1" w:unhideWhenUsed="1"/>
+    <w:lsdException w:name="toc 3" w:uiPriority="39" w:semiHidden="1" w:unhideWhenUsed="1"/>
+    <w:lsdException w:name="toc 4" w:uiPriority="39" w:semiHidden="1" w:unhideWhenUsed="1"/>
+    <w:lsdException w:name="toc 5" w:uiPriority="39" w:semiHidden="1" w:unhideWhenUsed="1"/>
+    <w:lsdException w:name="toc 6" w:uiPriority="39" w:semiHidden="1" w:unhideWhenUsed="1"/>
+    <w:lsdException w:name="toc 7" w:uiPriority="39" w:semiHidden="1" w:unhideWhenUsed="1"/>
+    <w:lsdException w:name="toc 8" w:uiPriority="39" w:semiHidden="1" w:unhideWhenUsed="1"/>
+    <w:lsdException w:name="toc 9" w:uiPriority="39" w:semiHidden="1" w:unhideWhenUsed="1"/>
     <w:lsdException w:name="Normal Indent" w:semiHidden="1" w:unhideWhenUsed="1"/>
     <w:lsdException w:name="footnote text" w:semiHidden="1" w:unhideWhenUsed="1"/>
     <w:lsdException w:name="annotation text" w:semiHidden="1" w:unhideWhenUsed="1"/>
     <w:lsdException w:name="header" w:semiHidden="1" w:unhideWhenUsed="1"/>
     <w:lsdException w:name="footer" w:semiHidden="1" w:unhideWhenUsed="1"/>
     <w:lsdException w:name="index heading" w:semiHidden="1" w:unhideWhenUsed="1"/>
-    <w:lsdException w:name="caption" w:semiHidden="1" w:uiPriority="35" w:unhideWhenUsed="1" w:qFormat="1"/>
+    <w:lsdException w:name="caption" w:uiPriority="35" w:semiHidden="1" w:unhideWhenUsed="1" w:qFormat="1"/>
     <w:lsdException w:name="table of figures" w:semiHidden="1" w:unhideWhenUsed="1"/>
     <w:lsdException w:name="envelope address" w:semiHidden="1" w:unhideWhenUsed="1"/>
     <w:lsdException w:name="envelope return" w:semiHidden="1" w:unhideWhenUsed="1"/>
@@ -811,7 +599,7 @@
     <w:lsdException w:name="Title" w:uiPriority="10" w:qFormat="1"/>
     <w:lsdException w:name="Closing" w:semiHidden="1" w:unhideWhenUsed="1"/>
     <w:lsdException w:name="Signature" w:semiHidden="1" w:unhideWhenUsed="1"/>
-    <w:lsdException w:name="Default Paragraph Font" w:semiHidden="1" w:uiPriority="1" w:unhideWhenUsed="1"/>
+    <w:lsdException w:name="Default Paragraph Font" w:uiPriority="1" w:semiHidden="1" w:unhideWhenUsed="1"/>
     <w:lsdException w:name="Body Text" w:semiHidden="1" w:unhideWhenUsed="1"/>
     <w:lsdException w:name="Body Text Indent" w:semiHidden="1" w:unhideWhenUsed="1"/>
     <w:lsdException w:name="List Continue" w:semiHidden="1" w:unhideWhenUsed="1"/>
@@ -1011,8 +799,8 @@
     <w:lsdException w:name="Subtle Reference" w:uiPriority="31" w:qFormat="1"/>
     <w:lsdException w:name="Intense Reference" w:uiPriority="32" w:qFormat="1"/>
     <w:lsdException w:name="Book Title" w:uiPriority="33" w:qFormat="1"/>
-    <w:lsdException w:name="Bibliography" w:semiHidden="1" w:uiPriority="37" w:unhideWhenUsed="1"/>
-    <w:lsdException w:name="TOC Heading" w:semiHidden="1" w:uiPriority="39" w:unhideWhenUsed="1" w:qFormat="1"/>
+    <w:lsdException w:name="Bibliography" w:uiPriority="37" w:semiHidden="1" w:unhideWhenUsed="1"/>
+    <w:lsdException w:name="TOC Heading" w:uiPriority="39" w:semiHidden="1" w:unhideWhenUsed="1" w:qFormat="1"/>
     <w:lsdException w:name="Plain Table 1" w:uiPriority="41"/>
     <w:lsdException w:name="Plain Table 2" w:uiPriority="42"/>
     <w:lsdException w:name="Plain Table 3" w:uiPriority="43"/>
@@ -1123,15 +911,214 @@
     <w:lsdException w:name="Unresolved Mention" w:semiHidden="1" w:unhideWhenUsed="1"/>
     <w:lsdException w:name="Smart Link" w:semiHidden="1" w:unhideWhenUsed="1"/>
   </w:latentStyles>
-  <w:style w:type="paragraph" w:default="1" w:styleId="Norml">
+  <w:style w:type="paragraph" w:styleId="Normal" w:default="1">
     <w:name w:val="Normal"/>
     <w:qFormat/>
-  </w:style>
-  <w:style w:type="character" w:default="1" w:styleId="Bekezdsalapbettpusa">
+    <w:pPr>
+      <w:widowControl/>
+      <w:bidi w:val="0"/>
+      <w:spacing w:lineRule="auto" w:line="259" w:before="0" w:after="160"/>
+      <w:jc w:val="left"/>
+    </w:pPr>
+    <w:rPr>
+      <w:rFonts w:ascii="Calibri" w:hAnsi="Calibri" w:eastAsia="Calibri" w:cs="" w:asciiTheme="minorHAnsi" w:cstheme="minorBidi" w:eastAsiaTheme="minorHAnsi" w:hAnsiTheme="minorHAnsi"/>
+      <w:color w:val="auto"/>
+      <w:sz w:val="22"/>
+      <w:szCs w:val="22"/>
+      <w:lang w:val="en-US" w:eastAsia="en-US" w:bidi="ar-SA"/>
+    </w:rPr>
+  </w:style>
+  <w:style w:type="character" w:styleId="DefaultParagraphFont" w:default="1">
     <w:name w:val="Default Paragraph Font"/>
     <w:uiPriority w:val="1"/>
     <w:semiHidden/>
     <w:unhideWhenUsed/>
+    <w:qFormat/>
+    <w:rPr/>
+  </w:style>
+  <w:style w:type="character" w:styleId="LfejChar" w:customStyle="1">
+    <w:name w:val="Élőfej Char"/>
+    <w:basedOn w:val="DefaultParagraphFont"/>
+    <w:link w:val="lfej"/>
+    <w:uiPriority w:val="99"/>
+    <w:qFormat/>
+    <w:rsid w:val="005e3861"/>
+    <w:rPr/>
+  </w:style>
+  <w:style w:type="character" w:styleId="LlbChar" w:customStyle="1">
+    <w:name w:val="Élőláb Char"/>
+    <w:basedOn w:val="DefaultParagraphFont"/>
+    <w:link w:val="llb"/>
+    <w:uiPriority w:val="99"/>
+    <w:qFormat/>
+    <w:rsid w:val="005e3861"/>
+    <w:rPr/>
+  </w:style>
+  <w:style w:type="character" w:styleId="CmChar" w:customStyle="1">
+    <w:name w:val="Cím Char"/>
+    <w:basedOn w:val="DefaultParagraphFont"/>
+    <w:link w:val="Cm"/>
+    <w:uiPriority w:val="10"/>
+    <w:qFormat/>
+    <w:rsid w:val="005e3861"/>
+    <w:rPr>
+      <w:rFonts w:ascii="Calibri Light" w:hAnsi="Calibri Light" w:eastAsia="" w:cs="" w:asciiTheme="majorHAnsi" w:cstheme="majorBidi" w:eastAsiaTheme="majorEastAsia" w:hAnsiTheme="majorHAnsi"/>
+      <w:spacing w:val="-10"/>
+      <w:sz w:val="56"/>
+      <w:szCs w:val="56"/>
+    </w:rPr>
+  </w:style>
+  <w:style w:type="character" w:styleId="InternetLink">
+    <w:name w:val="Internet Link"/>
+    <w:basedOn w:val="DefaultParagraphFont"/>
+    <w:uiPriority w:val="99"/>
+    <w:unhideWhenUsed/>
+    <w:rsid w:val="001d5620"/>
+    <w:rPr>
+      <w:color w:val="0563C1" w:themeColor="hyperlink"/>
+      <w:u w:val="single"/>
+    </w:rPr>
+  </w:style>
+  <w:style w:type="character" w:styleId="UnresolvedMention">
+    <w:name w:val="Unresolved Mention"/>
+    <w:basedOn w:val="DefaultParagraphFont"/>
+    <w:uiPriority w:val="99"/>
+    <w:semiHidden/>
+    <w:unhideWhenUsed/>
+    <w:qFormat/>
+    <w:rsid w:val="001d5620"/>
+    <w:rPr>
+      <w:color w:val="605E5C"/>
+      <w:shd w:fill="E1DFDD" w:val="clear"/>
+    </w:rPr>
+  </w:style>
+  <w:style w:type="paragraph" w:styleId="Heading">
+    <w:name w:val="Heading"/>
+    <w:basedOn w:val="Normal"/>
+    <w:next w:val="TextBody"/>
+    <w:qFormat/>
+    <w:pPr>
+      <w:keepNext/>
+      <w:spacing w:before="240" w:after="120"/>
+    </w:pPr>
+    <w:rPr>
+      <w:rFonts w:ascii="Liberation Sans" w:hAnsi="Liberation Sans" w:eastAsia="Noto Sans CJK SC Regular" w:cs="FreeSans"/>
+      <w:sz w:val="28"/>
+      <w:szCs w:val="28"/>
+    </w:rPr>
+  </w:style>
+  <w:style w:type="paragraph" w:styleId="TextBody">
+    <w:name w:val="Body Text"/>
+    <w:basedOn w:val="Normal"/>
+    <w:pPr>
+      <w:spacing w:lineRule="auto" w:line="288" w:before="0" w:after="140"/>
+    </w:pPr>
+    <w:rPr/>
+  </w:style>
+  <w:style w:type="paragraph" w:styleId="List">
+    <w:name w:val="List"/>
+    <w:basedOn w:val="TextBody"/>
+    <w:pPr/>
+    <w:rPr>
+      <w:rFonts w:cs="FreeSans"/>
+    </w:rPr>
+  </w:style>
+  <w:style w:type="paragraph" w:styleId="Caption">
+    <w:name w:val="Caption"/>
+    <w:basedOn w:val="Normal"/>
+    <w:qFormat/>
+    <w:pPr>
+      <w:suppressLineNumbers/>
+      <w:spacing w:before="120" w:after="120"/>
+    </w:pPr>
+    <w:rPr>
+      <w:rFonts w:cs="FreeSans"/>
+      <w:i/>
+      <w:iCs/>
+      <w:sz w:val="24"/>
+      <w:szCs w:val="24"/>
+    </w:rPr>
+  </w:style>
+  <w:style w:type="paragraph" w:styleId="Index">
+    <w:name w:val="Index"/>
+    <w:basedOn w:val="Normal"/>
+    <w:qFormat/>
+    <w:pPr>
+      <w:suppressLineNumbers/>
+    </w:pPr>
+    <w:rPr>
+      <w:rFonts w:cs="FreeSans"/>
+    </w:rPr>
+  </w:style>
+  <w:style w:type="paragraph" w:styleId="Header">
+    <w:name w:val="Header"/>
+    <w:basedOn w:val="Normal"/>
+    <w:link w:val="lfejChar"/>
+    <w:uiPriority w:val="99"/>
+    <w:unhideWhenUsed/>
+    <w:rsid w:val="005e3861"/>
+    <w:pPr>
+      <w:tabs>
+        <w:tab w:val="center" w:pos="4680" w:leader="none"/>
+        <w:tab w:val="right" w:pos="9360" w:leader="none"/>
+      </w:tabs>
+      <w:spacing w:lineRule="auto" w:line="240" w:before="0" w:after="0"/>
+    </w:pPr>
+    <w:rPr/>
+  </w:style>
+  <w:style w:type="paragraph" w:styleId="Footer">
+    <w:name w:val="Footer"/>
+    <w:basedOn w:val="Normal"/>
+    <w:link w:val="llbChar"/>
+    <w:uiPriority w:val="99"/>
+    <w:unhideWhenUsed/>
+    <w:rsid w:val="005e3861"/>
+    <w:pPr>
+      <w:tabs>
+        <w:tab w:val="center" w:pos="4680" w:leader="none"/>
+        <w:tab w:val="right" w:pos="9360" w:leader="none"/>
+      </w:tabs>
+      <w:spacing w:lineRule="auto" w:line="240" w:before="0" w:after="0"/>
+    </w:pPr>
+    <w:rPr/>
+  </w:style>
+  <w:style w:type="paragraph" w:styleId="Title">
+    <w:name w:val="Title"/>
+    <w:basedOn w:val="Normal"/>
+    <w:link w:val="CmChar"/>
+    <w:uiPriority w:val="10"/>
+    <w:qFormat/>
+    <w:rsid w:val="005e3861"/>
+    <w:pPr>
+      <w:spacing w:lineRule="auto" w:line="240" w:before="0" w:after="0"/>
+      <w:contextualSpacing/>
+    </w:pPr>
+    <w:rPr>
+      <w:rFonts w:ascii="Calibri Light" w:hAnsi="Calibri Light" w:eastAsia="" w:cs="" w:asciiTheme="majorHAnsi" w:cstheme="majorBidi" w:eastAsiaTheme="majorEastAsia" w:hAnsiTheme="majorHAnsi"/>
+      <w:spacing w:val="-10"/>
+      <w:sz w:val="56"/>
+      <w:szCs w:val="56"/>
+    </w:rPr>
+  </w:style>
+  <w:style w:type="paragraph" w:styleId="ListParagraph">
+    <w:name w:val="List Paragraph"/>
+    <w:basedOn w:val="Normal"/>
+    <w:uiPriority w:val="34"/>
+    <w:qFormat/>
+    <w:rsid w:val="005e3861"/>
+    <w:pPr>
+      <w:spacing w:before="0" w:after="160"/>
+      <w:ind w:left="720" w:hanging="0"/>
+      <w:contextualSpacing/>
+    </w:pPr>
+    <w:rPr/>
+  </w:style>
+  <w:style w:type="numbering" w:styleId="NoList" w:default="1">
+    <w:name w:val="No List"/>
+    <w:uiPriority w:val="99"/>
+    <w:semiHidden/>
+    <w:unhideWhenUsed/>
+    <w:qFormat/>
   </w:style>
   <w:style w:type="table" w:default="1" w:styleId="Normltblzat">
     <w:name w:val="Normal Table"/>
@@ -1147,124 +1134,6 @@
         <w:right w:w="108" w:type="dxa"/>
       </w:tblCellMar>
     </w:tblPr>
-  </w:style>
-  <w:style w:type="numbering" w:default="1" w:styleId="Nemlista">
-    <w:name w:val="No List"/>
-    <w:uiPriority w:val="99"/>
-    <w:semiHidden/>
-    <w:unhideWhenUsed/>
-  </w:style>
-  <w:style w:type="paragraph" w:styleId="lfej">
-    <w:name w:val="header"/>
-    <w:basedOn w:val="Norml"/>
-    <w:link w:val="lfejChar"/>
-    <w:uiPriority w:val="99"/>
-    <w:unhideWhenUsed/>
-    <w:rsid w:val="005E3861"/>
-    <w:pPr>
-      <w:tabs>
-        <w:tab w:val="center" w:pos="4680"/>
-        <w:tab w:val="right" w:pos="9360"/>
-      </w:tabs>
-      <w:spacing w:after="0" w:line="240" w:lineRule="auto"/>
-    </w:pPr>
-  </w:style>
-  <w:style w:type="character" w:customStyle="1" w:styleId="lfejChar">
-    <w:name w:val="Élőfej Char"/>
-    <w:basedOn w:val="Bekezdsalapbettpusa"/>
-    <w:link w:val="lfej"/>
-    <w:uiPriority w:val="99"/>
-    <w:rsid w:val="005E3861"/>
-  </w:style>
-  <w:style w:type="paragraph" w:styleId="llb">
-    <w:name w:val="footer"/>
-    <w:basedOn w:val="Norml"/>
-    <w:link w:val="llbChar"/>
-    <w:uiPriority w:val="99"/>
-    <w:unhideWhenUsed/>
-    <w:rsid w:val="005E3861"/>
-    <w:pPr>
-      <w:tabs>
-        <w:tab w:val="center" w:pos="4680"/>
-        <w:tab w:val="right" w:pos="9360"/>
-      </w:tabs>
-      <w:spacing w:after="0" w:line="240" w:lineRule="auto"/>
-    </w:pPr>
-  </w:style>
-  <w:style w:type="character" w:customStyle="1" w:styleId="llbChar">
-    <w:name w:val="Élőláb Char"/>
-    <w:basedOn w:val="Bekezdsalapbettpusa"/>
-    <w:link w:val="llb"/>
-    <w:uiPriority w:val="99"/>
-    <w:rsid w:val="005E3861"/>
-  </w:style>
-  <w:style w:type="paragraph" w:styleId="Cm">
-    <w:name w:val="Title"/>
-    <w:basedOn w:val="Norml"/>
-    <w:next w:val="Norml"/>
-    <w:link w:val="CmChar"/>
-    <w:uiPriority w:val="10"/>
-    <w:qFormat/>
-    <w:rsid w:val="005E3861"/>
-    <w:pPr>
-      <w:spacing w:after="0" w:line="240" w:lineRule="auto"/>
-      <w:contextualSpacing/>
-    </w:pPr>
-    <w:rPr>
-      <w:rFonts w:asciiTheme="majorHAnsi" w:eastAsiaTheme="majorEastAsia" w:hAnsiTheme="majorHAnsi" w:cstheme="majorBidi"/>
-      <w:spacing w:val="-10"/>
-      <w:kern w:val="28"/>
-      <w:sz w:val="56"/>
-      <w:szCs w:val="56"/>
-    </w:rPr>
-  </w:style>
-  <w:style w:type="character" w:customStyle="1" w:styleId="CmChar">
-    <w:name w:val="Cím Char"/>
-    <w:basedOn w:val="Bekezdsalapbettpusa"/>
-    <w:link w:val="Cm"/>
-    <w:uiPriority w:val="10"/>
-    <w:rsid w:val="005E3861"/>
-    <w:rPr>
-      <w:rFonts w:asciiTheme="majorHAnsi" w:eastAsiaTheme="majorEastAsia" w:hAnsiTheme="majorHAnsi" w:cstheme="majorBidi"/>
-      <w:spacing w:val="-10"/>
-      <w:kern w:val="28"/>
-      <w:sz w:val="56"/>
-      <w:szCs w:val="56"/>
-    </w:rPr>
-  </w:style>
-  <w:style w:type="paragraph" w:styleId="Listaszerbekezds">
-    <w:name w:val="List Paragraph"/>
-    <w:basedOn w:val="Norml"/>
-    <w:uiPriority w:val="34"/>
-    <w:qFormat/>
-    <w:rsid w:val="005E3861"/>
-    <w:pPr>
-      <w:ind w:left="720"/>
-      <w:contextualSpacing/>
-    </w:pPr>
-  </w:style>
-  <w:style w:type="character" w:styleId="Hiperhivatkozs">
-    <w:name w:val="Hyperlink"/>
-    <w:basedOn w:val="Bekezdsalapbettpusa"/>
-    <w:uiPriority w:val="99"/>
-    <w:unhideWhenUsed/>
-    <w:rsid w:val="001D5620"/>
-    <w:rPr>
-      <w:color w:val="0563C1" w:themeColor="hyperlink"/>
-      <w:u w:val="single"/>
-    </w:rPr>
-  </w:style>
-  <w:style w:type="character" w:styleId="Feloldatlanmegemlts">
-    <w:name w:val="Unresolved Mention"/>
-    <w:basedOn w:val="Bekezdsalapbettpusa"/>
-    <w:uiPriority w:val="99"/>
-    <w:semiHidden/>
-    <w:unhideWhenUsed/>
-    <w:rsid w:val="001D5620"/>
-    <w:rPr>
-      <w:color w:val="605E5C"/>
-      <w:shd w:val="clear" w:color="auto" w:fill="E1DFDD"/>
-    </w:rPr>
   </w:style>
 </w:styles>
 </file>

</xml_diff>

<commit_message>
communication from outside ros via rabbitMQ to move robot head with given vector
</commit_message>
<xml_diff>
--- a/docs/haladasi_naplo.docx
+++ b/docs/haladasi_naplo.docx
@@ -480,6 +480,57 @@
           <w:lang w:val="hu-HU"/>
         </w:rPr>
         <w:t>Elkezdtem foglalkozni a projekt kommunikációs részével is, kipróbáltam a RabbitMQ-t pythonnal, illetve elkezdtem gondolkodni a kommunikációs csatornákon.</w:t>
+      </w:r>
+    </w:p>
+    <w:p>
+      <w:pPr>
+        <w:pStyle w:val="Normal"/>
+        <w:spacing w:before="0" w:after="160"/>
+        <w:rPr>
+          <w:lang w:val="hu-HU"/>
+        </w:rPr>
+      </w:pPr>
+      <w:r>
+        <w:rPr/>
+      </w:r>
+    </w:p>
+    <w:p>
+      <w:pPr>
+        <w:pStyle w:val="Normal"/>
+        <w:spacing w:before="0" w:after="160"/>
+        <w:rPr/>
+      </w:pPr>
+      <w:r>
+        <w:rPr>
+          <w:lang w:val="hu-HU"/>
+        </w:rPr>
+        <w:t>7. hét</w:t>
+      </w:r>
+    </w:p>
+    <w:p>
+      <w:pPr>
+        <w:pStyle w:val="Normal"/>
+        <w:spacing w:before="0" w:after="160"/>
+        <w:rPr/>
+      </w:pPr>
+      <w:r>
+        <w:rPr>
+          <w:lang w:val="hu-HU"/>
+        </w:rPr>
+        <w:t>A korábban kitalált kommunikációs utak alapján elkezdtem megvalósítani a kommunikációt ROS-on kívülről</w:t>
+      </w:r>
+    </w:p>
+    <w:p>
+      <w:pPr>
+        <w:pStyle w:val="Normal"/>
+        <w:spacing w:before="0" w:after="160"/>
+        <w:rPr/>
+      </w:pPr>
+      <w:r>
+        <w:rPr>
+          <w:lang w:val="hu-HU"/>
+        </w:rPr>
+        <w:t>sikerült odáig eljutni, hogy kívülről érkező parancs hatására a robot megmozdult a szimulátorban</w:t>
       </w:r>
     </w:p>
     <w:sectPr>
@@ -524,7 +575,6 @@
     <w:rPrDefault>
       <w:rPr>
         <w:rFonts w:ascii="Calibri" w:hAnsi="Calibri" w:eastAsia="Calibri" w:cs="" w:asciiTheme="minorHAnsi" w:cstheme="minorBidi" w:eastAsiaTheme="minorHAnsi" w:hAnsiTheme="minorHAnsi"/>
-        <w:sz w:val="22"/>
         <w:szCs w:val="22"/>
         <w:lang w:val="en-US" w:eastAsia="en-US" w:bidi="ar-SA"/>
       </w:rPr>
@@ -922,7 +972,7 @@
     </w:pPr>
     <w:rPr>
       <w:rFonts w:ascii="Calibri" w:hAnsi="Calibri" w:eastAsia="Calibri" w:cs="" w:asciiTheme="minorHAnsi" w:cstheme="minorBidi" w:eastAsiaTheme="minorHAnsi" w:hAnsiTheme="minorHAnsi"/>
-      <w:color w:val="auto"/>
+      <w:color w:val="00000A"/>
       <w:sz w:val="22"/>
       <w:szCs w:val="22"/>
       <w:lang w:val="en-US" w:eastAsia="en-US" w:bidi="ar-SA"/>

</xml_diff>

<commit_message>
rtp test in unity
</commit_message>
<xml_diff>
--- a/docs/haladasi_naplo.docx
+++ b/docs/haladasi_naplo.docx
@@ -726,6 +726,63 @@
           <w:lang w:val="hu-HU"/>
         </w:rPr>
         <w:t>A haladással való lemaradásom aggaszt, viszont sajnos egyéb feladatok és a megütközésekből való kedvtelenségem miatt nem tudtam sajnos ezen a héten sem jobban behozni. Remélem a következő hét változásokat hoz.</w:t>
+      </w:r>
+    </w:p>
+    <w:p>
+      <w:pPr>
+        <w:jc w:val="both"/>
+        <w:rPr>
+          <w:lang w:val="hu-HU"/>
+        </w:rPr>
+      </w:pPr>
+      <w:r>
+        <w:rPr>
+          <w:lang w:val="hu-HU"/>
+        </w:rPr>
+        <w:t>13. hét</w:t>
+      </w:r>
+    </w:p>
+    <w:p>
+      <w:pPr>
+        <w:jc w:val="both"/>
+        <w:rPr>
+          <w:lang w:val="hu-HU"/>
+        </w:rPr>
+      </w:pPr>
+      <w:r>
+        <w:rPr>
+          <w:lang w:val="hu-HU"/>
+        </w:rPr>
+        <w:lastRenderedPageBreak/>
+        <w:t>A WebRTC hosszú sikertelensége után áttérést kezdtem RTP-re, amit viszonylag gyorsan sikerült működésre bírnom a virtuális ubuntu és a gazdagépen futó VLC között. Mivel a VLC-nek van Unity pluginje, ezért bizakodó vagyok.</w:t>
+      </w:r>
+    </w:p>
+    <w:p>
+      <w:pPr>
+        <w:jc w:val="both"/>
+        <w:rPr>
+          <w:lang w:val="hu-HU"/>
+        </w:rPr>
+      </w:pPr>
+      <w:r>
+        <w:rPr>
+          <w:lang w:val="hu-HU"/>
+        </w:rPr>
+        <w:t>Az RTP működésének másnapján reggel már nem működött a dolog, illetve egy virtuális gép restart után nem jelent meg semmilyen interaktálható grafikai elem az Ubuntu UI-on, amit egész problémás volt visszaszerezni.</w:t>
+      </w:r>
+    </w:p>
+    <w:p>
+      <w:pPr>
+        <w:jc w:val="both"/>
+        <w:rPr>
+          <w:lang w:val="hu-HU"/>
+        </w:rPr>
+      </w:pPr>
+      <w:r>
+        <w:rPr>
+          <w:lang w:val="hu-HU"/>
+        </w:rPr>
+        <w:t>A VLC Unity alá készült libVLC implementációjának segítségével sikerült rtp streamet megjeleníteni a virtuális gépről.</w:t>
       </w:r>
     </w:p>
     <w:sectPr>

</xml_diff>